<commit_message>
Add note for thermodynamics and eeg
</commit_message>
<xml_diff>
--- a/year2/first-semester/eeg-211/eeg211.docx
+++ b/year2/first-semester/eeg-211/eeg211.docx
@@ -4,6 +4,179 @@
   <w:body>
     <w:p>
       <w:pPr>
+        <w:pStyle w:val="LOnormal"/>
+        <w:numPr>
+          <w:ilvl w:val="0"/>
+          <w:numId w:val="2"/>
+        </w:numPr>
+        <w:ind w:left="720" w:hanging="360"/>
+        <w:rPr>
+          <w:u w:val="none"/>
+        </w:rPr>
+      </w:pPr>
+      <w:r>
+        <w:rPr>
+          <w:rFonts w:ascii="Noto Mono" w:hAnsi="Noto Mono"/>
+        </w:rPr>
+        <w:t>EEG 211 (Fundamentals of Electrical Engineering I) 2units</w:t>
+      </w:r>
+    </w:p>
+    <w:p>
+      <w:pPr>
+        <w:pStyle w:val="LOnormal"/>
+        <w:numPr>
+          <w:ilvl w:val="0"/>
+          <w:numId w:val="1"/>
+        </w:numPr>
+        <w:ind w:left="1440" w:hanging="360"/>
+        <w:rPr>
+          <w:u w:val="none"/>
+        </w:rPr>
+      </w:pPr>
+      <w:r>
+        <w:rPr>
+          <w:rFonts w:ascii="Noto Mono" w:hAnsi="Noto Mono"/>
+        </w:rPr>
+        <w:t>Circuit Law: Kirchhoff’s Laws, Thevenin’s Theorem, Norton’s Theorem, Superposition Theorem, Millman’s Theorem, Rosen’s Theorem.</w:t>
+      </w:r>
+    </w:p>
+    <w:p>
+      <w:pPr>
+        <w:pStyle w:val="LOnormal"/>
+        <w:numPr>
+          <w:ilvl w:val="0"/>
+          <w:numId w:val="1"/>
+        </w:numPr>
+        <w:ind w:left="1440" w:hanging="360"/>
+        <w:rPr>
+          <w:u w:val="none"/>
+        </w:rPr>
+      </w:pPr>
+      <w:r>
+        <w:rPr>
+          <w:rFonts w:ascii="Noto Mono" w:hAnsi="Noto Mono"/>
+        </w:rPr>
+        <w:t>Network problems arising in Energy Distribution</w:t>
+      </w:r>
+    </w:p>
+    <w:p>
+      <w:pPr>
+        <w:pStyle w:val="LOnormal"/>
+        <w:numPr>
+          <w:ilvl w:val="0"/>
+          <w:numId w:val="1"/>
+        </w:numPr>
+        <w:ind w:left="1440" w:hanging="360"/>
+        <w:rPr>
+          <w:u w:val="none"/>
+        </w:rPr>
+      </w:pPr>
+      <w:r>
+        <w:rPr>
+          <w:rFonts w:ascii="Noto Mono" w:hAnsi="Noto Mono"/>
+        </w:rPr>
+        <w:t>Methods of analysis suitable for the problems in Network theory in terms of currents, voltages, energy/volt amperes, Loop and Nodal analysis.</w:t>
+      </w:r>
+    </w:p>
+    <w:p>
+      <w:pPr>
+        <w:pStyle w:val="LOnormal"/>
+        <w:numPr>
+          <w:ilvl w:val="0"/>
+          <w:numId w:val="1"/>
+        </w:numPr>
+        <w:ind w:left="1440" w:hanging="360"/>
+        <w:rPr>
+          <w:u w:val="none"/>
+        </w:rPr>
+      </w:pPr>
+      <w:r>
+        <w:rPr>
+          <w:rFonts w:ascii="Noto Mono" w:hAnsi="Noto Mono"/>
+        </w:rPr>
+        <w:t>Resistors, Electric field and capacitors, Magnetic fields and Inductance</w:t>
+      </w:r>
+    </w:p>
+    <w:p>
+      <w:pPr>
+        <w:pStyle w:val="LOnormal"/>
+        <w:numPr>
+          <w:ilvl w:val="0"/>
+          <w:numId w:val="1"/>
+        </w:numPr>
+        <w:ind w:left="1440" w:hanging="360"/>
+        <w:rPr>
+          <w:u w:val="none"/>
+        </w:rPr>
+      </w:pPr>
+      <w:r>
+        <w:rPr>
+          <w:rFonts w:ascii="Noto Mono" w:hAnsi="Noto Mono"/>
+        </w:rPr>
+        <w:t>Energy stored in capacitors and Inductors</w:t>
+      </w:r>
+    </w:p>
+    <w:p>
+      <w:pPr>
+        <w:pStyle w:val="LOnormal"/>
+        <w:numPr>
+          <w:ilvl w:val="0"/>
+          <w:numId w:val="1"/>
+        </w:numPr>
+        <w:ind w:left="1440" w:hanging="360"/>
+        <w:rPr>
+          <w:u w:val="none"/>
+        </w:rPr>
+      </w:pPr>
+      <w:r>
+        <w:rPr>
+          <w:rFonts w:ascii="Noto Mono" w:hAnsi="Noto Mono"/>
+        </w:rPr>
+        <w:t>Electromagnetic Induction and Magnetic forces, self and mutual Inductance</w:t>
+      </w:r>
+    </w:p>
+    <w:p>
+      <w:pPr>
+        <w:pStyle w:val="LOnormal"/>
+        <w:numPr>
+          <w:ilvl w:val="0"/>
+          <w:numId w:val="1"/>
+        </w:numPr>
+        <w:ind w:left="1440" w:hanging="360"/>
+        <w:rPr>
+          <w:u w:val="none"/>
+        </w:rPr>
+      </w:pPr>
+      <w:r>
+        <w:rPr>
+          <w:rFonts w:ascii="Noto Mono" w:hAnsi="Noto Mono"/>
+        </w:rPr>
+        <w:t>Electrochemical power sources</w:t>
+      </w:r>
+    </w:p>
+    <w:p>
+      <w:pPr>
+        <w:pStyle w:val="LOnormal"/>
+        <w:numPr>
+          <w:ilvl w:val="0"/>
+          <w:numId w:val="1"/>
+        </w:numPr>
+        <w:bidi w:val="0"/>
+        <w:ind w:left="1440" w:hanging="360"/>
+        <w:jc w:val="left"/>
+        <w:rPr>
+          <w:u w:val="none"/>
+        </w:rPr>
+      </w:pPr>
+      <w:r>
+        <w:rPr>
+          <w:rFonts w:ascii="Noto Mono" w:hAnsi="Noto Mono"/>
+        </w:rPr>
+        <w:t>Pre-requisite: FSC 115</w:t>
+      </w:r>
+    </w:p>
+    <w:p>
+      <w:pPr>
         <w:pStyle w:val="Normal"/>
         <w:bidi w:val="0"/>
         <w:jc w:val="left"/>
@@ -66,9 +239,7 @@
         <w:t>Matter is made of fundamental building blocks called atoms. Each atom consists of electrons, protons and neutrons. The charge of an electron is given as</w:t>
       </w:r>
       <w:r>
-        <w:rPr>
-          <w:rFonts w:ascii="Liberation Mono" w:hAnsi="Liberation Mono"/>
-        </w:rPr>
+        <w:rPr/>
       </w:r>
       <m:oMath xmlns:m="http://schemas.openxmlformats.org/officeDocument/2006/math">
         <m:r>
@@ -130,18 +301,10 @@
         <w:rPr>
           <w:rFonts w:ascii="Liberation Mono" w:hAnsi="Liberation Mono"/>
         </w:rPr>
-        <w:t xml:space="preserve">.  </w:t>
-      </w:r>
-      <w:r>
-        <w:rPr>
-          <w:rFonts w:ascii="Liberation Mono" w:hAnsi="Liberation Mono"/>
-        </w:rPr>
-        <w:t xml:space="preserve">The charge of a proton is just the positive value of this </w:t>
-      </w:r>
-      <w:r>
-        <w:rPr>
-          <w:rFonts w:ascii="Liberation Mono" w:hAnsi="Liberation Mono"/>
-        </w:rPr>
+        <w:t xml:space="preserve">.  The charge of a proton is just the positive value of this </w:t>
+      </w:r>
+      <w:r>
+        <w:rPr/>
       </w:r>
       <m:oMath xmlns:m="http://schemas.openxmlformats.org/officeDocument/2006/math">
         <m:r>
@@ -231,9 +394,7 @@
         <w:t xml:space="preserve">The unit of charge is Coulomb. In 1C of charge, there are </w:t>
       </w:r>
       <w:r>
-        <w:rPr>
-          <w:rFonts w:ascii="Liberation Mono" w:hAnsi="Liberation Mono"/>
-        </w:rPr>
+        <w:rPr/>
       </w:r>
       <m:oMath xmlns:m="http://schemas.openxmlformats.org/officeDocument/2006/math">
         <m:f>
@@ -350,9 +511,7 @@
         <w:t xml:space="preserve">According to experimental observations, the only charges that occur in nature are integral multiples of electronic charge </w:t>
       </w:r>
       <w:r>
-        <w:rPr>
-          <w:rFonts w:ascii="Liberation Mono" w:hAnsi="Liberation Mono"/>
-        </w:rPr>
+        <w:rPr/>
       </w:r>
       <m:oMath xmlns:m="http://schemas.openxmlformats.org/officeDocument/2006/math">
         <m:r>
@@ -446,62 +605,38 @@
         <w:rPr>
           <w:rFonts w:ascii="Liberation Mono" w:hAnsi="Liberation Mono"/>
         </w:rPr>
-        <w:t xml:space="preserve">The algebraic sum  of the </w:t>
-      </w:r>
-      <w:r>
-        <w:rPr>
-          <w:rFonts w:ascii="Liberation Mono" w:hAnsi="Liberation Mono"/>
-        </w:rPr>
-        <w:t>electric charges in a system does not change.</w:t>
-      </w:r>
-    </w:p>
-    <w:p>
-      <w:pPr>
-        <w:pStyle w:val="Normal"/>
-        <w:bidi w:val="0"/>
-        <w:jc w:val="left"/>
-        <w:rPr>
-          <w:rFonts w:ascii="Liberation Mono" w:hAnsi="Liberation Mono"/>
-        </w:rPr>
-      </w:pPr>
-      <w:r>
-        <w:rPr>
-          <w:rFonts w:ascii="Liberation Mono" w:hAnsi="Liberation Mono"/>
-        </w:rPr>
-      </w:r>
-    </w:p>
-    <w:p>
-      <w:pPr>
-        <w:pStyle w:val="Normal"/>
-        <w:bidi w:val="0"/>
-        <w:jc w:val="left"/>
-        <w:rPr>
-          <w:rFonts w:ascii="Liberation Mono" w:hAnsi="Liberation Mono"/>
-        </w:rPr>
-      </w:pPr>
-      <w:r>
-        <w:rPr>
-          <w:rFonts w:ascii="Liberation Mono" w:hAnsi="Liberation Mono"/>
-        </w:rPr>
-        <w:t xml:space="preserve">Current has to deal with the flow of charges [because charges are </w:t>
-      </w:r>
-      <w:r>
-        <w:rPr>
-          <w:rFonts w:ascii="Liberation Mono" w:hAnsi="Liberation Mono"/>
-        </w:rPr>
-        <w:t>mobile</w:t>
-      </w:r>
-      <w:r>
-        <w:rPr>
-          <w:rFonts w:ascii="Liberation Mono" w:hAnsi="Liberation Mono"/>
-        </w:rPr>
-        <w:t xml:space="preserve">]. </w:t>
-      </w:r>
-      <w:r>
-        <w:rPr>
-          <w:rFonts w:ascii="Liberation Mono" w:hAnsi="Liberation Mono"/>
-        </w:rPr>
-        <w:t xml:space="preserve">When a conducting wire (consisting of several atoms) is connected to a battery (a source of electromotive force), the charges are compelled to move; This motion of charges creates electric current. </w:t>
+        <w:t>The algebraic sum  of the electric charges in a system does not change.</w:t>
+      </w:r>
+    </w:p>
+    <w:p>
+      <w:pPr>
+        <w:pStyle w:val="Normal"/>
+        <w:bidi w:val="0"/>
+        <w:jc w:val="left"/>
+        <w:rPr>
+          <w:rFonts w:ascii="Liberation Mono" w:hAnsi="Liberation Mono"/>
+        </w:rPr>
+      </w:pPr>
+      <w:r>
+        <w:rPr>
+          <w:rFonts w:ascii="Liberation Mono" w:hAnsi="Liberation Mono"/>
+        </w:rPr>
+      </w:r>
+    </w:p>
+    <w:p>
+      <w:pPr>
+        <w:pStyle w:val="Normal"/>
+        <w:bidi w:val="0"/>
+        <w:jc w:val="left"/>
+        <w:rPr>
+          <w:rFonts w:ascii="Liberation Mono" w:hAnsi="Liberation Mono"/>
+        </w:rPr>
+      </w:pPr>
+      <w:r>
+        <w:rPr>
+          <w:rFonts w:ascii="Liberation Mono" w:hAnsi="Liberation Mono"/>
+        </w:rPr>
+        <w:t xml:space="preserve">Current has to deal with the flow of charges [because charges are mobile]. When a conducting wire (consisting of several atoms) is connected to a battery (a source of electromotive force), the charges are compelled to move; This motion of charges creates electric current. </w:t>
       </w:r>
     </w:p>
     <w:p>
@@ -533,13 +668,7 @@
         <w:rPr>
           <w:rFonts w:ascii="Liberation Mono" w:hAnsi="Liberation Mono"/>
         </w:rPr>
-        <w:t xml:space="preserve">However, now we know that </w:t>
-      </w:r>
-      <w:r>
-        <w:rPr>
-          <w:rFonts w:ascii="Liberation Mono" w:hAnsi="Liberation Mono"/>
-        </w:rPr>
-        <w:t>in metallic conductors current is due to negative charges but we will use the convention for the meantime</w:t>
+        <w:t>However, now we know that in metallic conductors current is due to negative charges but we will use the convention for the meantime</w:t>
       </w:r>
     </w:p>
     <w:p>
@@ -583,9 +712,7 @@
         </w:rPr>
       </w:pPr>
       <w:r>
-        <w:rPr>
-          <w:rFonts w:ascii="Liberation Mono" w:hAnsi="Liberation Mono"/>
-        </w:rPr>
+        <w:rPr/>
       </w:r>
       <m:oMathPara xmlns:m="http://schemas.openxmlformats.org/officeDocument/2006/math">
         <m:oMathParaPr>
@@ -635,9 +762,7 @@
         </w:rPr>
       </w:pPr>
       <w:r>
-        <w:rPr>
-          <w:rFonts w:ascii="Liberation Mono" w:hAnsi="Liberation Mono"/>
-        </w:rPr>
+        <w:rPr/>
       </w:r>
       <m:oMathPara xmlns:m="http://schemas.openxmlformats.org/officeDocument/2006/math">
         <m:oMathParaPr>
@@ -721,71 +846,51 @@
         <w:rPr>
           <w:rFonts w:ascii="Liberation Mono" w:hAnsi="Liberation Mono"/>
         </w:rPr>
-        <w:t>By convention, the capital lettter I is used to represent DC. While a time-varying current called alternating c</w:t>
-      </w:r>
-      <w:r>
-        <w:rPr>
-          <w:rFonts w:ascii="Liberation Mono" w:hAnsi="Liberation Mono"/>
-        </w:rPr>
-        <w:t>urrent. Alternating current varies sinusoidally with time.</w:t>
-      </w:r>
-    </w:p>
-    <w:p>
-      <w:pPr>
-        <w:pStyle w:val="Normal"/>
-        <w:bidi w:val="0"/>
-        <w:jc w:val="left"/>
-        <w:rPr>
-          <w:rFonts w:ascii="Liberation Mono" w:hAnsi="Liberation Mono"/>
-        </w:rPr>
-      </w:pPr>
-      <w:r>
-        <w:rPr>
-          <w:rFonts w:ascii="Liberation Mono" w:hAnsi="Liberation Mono"/>
-        </w:rPr>
-      </w:r>
-    </w:p>
-    <w:p>
-      <w:pPr>
-        <w:pStyle w:val="Normal"/>
-        <w:bidi w:val="0"/>
-        <w:jc w:val="left"/>
-        <w:rPr>
-          <w:rFonts w:ascii="Liberation Mono" w:hAnsi="Liberation Mono"/>
-        </w:rPr>
-      </w:pPr>
-      <w:r>
-        <w:rPr>
-          <w:rFonts w:ascii="Liberation Mono" w:hAnsi="Liberation Mono"/>
-        </w:rPr>
-        <w:t xml:space="preserve">Voltage (or potential difference) is the energy or work required to move a unit charge through an element </w:t>
-      </w:r>
-      <w:r>
-        <w:rPr>
-          <w:rFonts w:ascii="Liberation Mono" w:hAnsi="Liberation Mono"/>
-        </w:rPr>
-        <w:t>(from point a to b)</w:t>
-      </w:r>
-      <w:r>
-        <w:rPr>
-          <w:rFonts w:ascii="Liberation Mono" w:hAnsi="Liberation Mono"/>
-        </w:rPr>
-        <w:t>, measured in volts (V)</w:t>
-      </w:r>
-    </w:p>
-    <w:p>
-      <w:pPr>
-        <w:pStyle w:val="Normal"/>
-        <w:bidi w:val="0"/>
-        <w:jc w:val="left"/>
-        <w:rPr>
-          <w:rFonts w:ascii="Liberation Mono" w:hAnsi="Liberation Mono"/>
-        </w:rPr>
-      </w:pPr>
-      <w:r>
-        <w:rPr>
-          <w:rFonts w:ascii="Liberation Mono" w:hAnsi="Liberation Mono"/>
-        </w:rPr>
+        <w:t>By convention, the capital lettter I is used to represent DC. While a time-varying current called alternating current. Alternating current varies sinusoidally with time.</w:t>
+      </w:r>
+    </w:p>
+    <w:p>
+      <w:pPr>
+        <w:pStyle w:val="Normal"/>
+        <w:bidi w:val="0"/>
+        <w:jc w:val="left"/>
+        <w:rPr>
+          <w:rFonts w:ascii="Liberation Mono" w:hAnsi="Liberation Mono"/>
+        </w:rPr>
+      </w:pPr>
+      <w:r>
+        <w:rPr>
+          <w:rFonts w:ascii="Liberation Mono" w:hAnsi="Liberation Mono"/>
+        </w:rPr>
+      </w:r>
+    </w:p>
+    <w:p>
+      <w:pPr>
+        <w:pStyle w:val="Normal"/>
+        <w:bidi w:val="0"/>
+        <w:jc w:val="left"/>
+        <w:rPr>
+          <w:rFonts w:ascii="Liberation Mono" w:hAnsi="Liberation Mono"/>
+        </w:rPr>
+      </w:pPr>
+      <w:r>
+        <w:rPr>
+          <w:rFonts w:ascii="Liberation Mono" w:hAnsi="Liberation Mono"/>
+        </w:rPr>
+        <w:t>Voltage (or potential difference) is the energy or work required to move a unit charge through an element (from point a to b), measured in volts (V)</w:t>
+      </w:r>
+    </w:p>
+    <w:p>
+      <w:pPr>
+        <w:pStyle w:val="Normal"/>
+        <w:bidi w:val="0"/>
+        <w:jc w:val="left"/>
+        <w:rPr>
+          <w:rFonts w:ascii="Liberation Mono" w:hAnsi="Liberation Mono"/>
+        </w:rPr>
+      </w:pPr>
+      <w:r>
+        <w:rPr/>
       </w:r>
       <m:oMathPara xmlns:m="http://schemas.openxmlformats.org/officeDocument/2006/math">
         <m:oMathParaPr>
@@ -863,9 +968,7 @@
         </w:rPr>
       </w:pPr>
       <w:r>
-        <w:rPr>
-          <w:rFonts w:ascii="Liberation Mono" w:hAnsi="Liberation Mono"/>
-        </w:rPr>
+        <w:rPr/>
       </w:r>
       <m:oMathPara xmlns:m="http://schemas.openxmlformats.org/officeDocument/2006/math">
         <m:oMathParaPr>
@@ -1069,9 +1172,7 @@
         </w:rPr>
       </w:pPr>
       <w:r>
-        <w:rPr>
-          <w:rFonts w:ascii="Liberation Mono" w:hAnsi="Liberation Mono"/>
-        </w:rPr>
+        <w:rPr/>
       </w:r>
       <m:oMathPara xmlns:m="http://schemas.openxmlformats.org/officeDocument/2006/math">
         <m:oMathParaPr>
@@ -1121,9 +1222,7 @@
         </w:rPr>
       </w:pPr>
       <w:r>
-        <w:rPr>
-          <w:rFonts w:ascii="Liberation Mono" w:hAnsi="Liberation Mono"/>
-        </w:rPr>
+        <w:rPr/>
       </w:r>
       <m:oMathPara xmlns:m="http://schemas.openxmlformats.org/officeDocument/2006/math">
         <m:oMathParaPr>
@@ -1218,18 +1317,10 @@
         <w:rPr>
           <w:rFonts w:ascii="Liberation Mono" w:hAnsi="Liberation Mono"/>
         </w:rPr>
-        <w:t xml:space="preserve">Passive sign convention is satisfied when the </w:t>
-      </w:r>
-      <w:r>
-        <w:rPr>
-          <w:rFonts w:ascii="Liberation Mono" w:hAnsi="Liberation Mono"/>
-        </w:rPr>
-        <w:t xml:space="preserve">current enters through the positive terminal of an element and </w:t>
-      </w:r>
-      <w:r>
-        <w:rPr>
-          <w:rFonts w:ascii="Liberation Mono" w:hAnsi="Liberation Mono"/>
-        </w:rPr>
+        <w:t xml:space="preserve">Passive sign convention is satisfied when the current enters through the positive terminal of an element and </w:t>
+      </w:r>
+      <w:r>
+        <w:rPr/>
       </w:r>
       <m:oMath xmlns:m="http://schemas.openxmlformats.org/officeDocument/2006/math">
         <m:r>
@@ -1264,9 +1355,7 @@
         <w:t xml:space="preserve">, if the current enters through the negative terminal, </w:t>
       </w:r>
       <w:r>
-        <w:rPr>
-          <w:rFonts w:ascii="Liberation Mono" w:hAnsi="Liberation Mono"/>
-        </w:rPr>
+        <w:rPr/>
       </w:r>
       <m:oMath xmlns:m="http://schemas.openxmlformats.org/officeDocument/2006/math">
         <m:r>
@@ -1305,9 +1394,7 @@
         </w:rPr>
       </w:pPr>
       <w:r>
-        <w:rPr>
-          <w:rFonts w:ascii="Liberation Mono" w:hAnsi="Liberation Mono"/>
-        </w:rPr>
+        <w:rPr/>
       </w:r>
       <m:oMathPara xmlns:m="http://schemas.openxmlformats.org/officeDocument/2006/math">
         <m:oMathParaPr>
@@ -1385,9 +1472,7 @@
         </w:rPr>
       </w:pPr>
       <w:r>
-        <w:rPr>
-          <w:rFonts w:ascii="Liberation Mono" w:hAnsi="Liberation Mono"/>
-        </w:rPr>
+        <w:rPr/>
       </w:r>
       <m:oMathPara xmlns:m="http://schemas.openxmlformats.org/officeDocument/2006/math">
         <m:oMathParaPr>
@@ -1436,9 +1521,7 @@
         </w:rPr>
       </w:pPr>
       <w:r>
-        <w:rPr>
-          <w:rFonts w:ascii="Liberation Mono" w:hAnsi="Liberation Mono"/>
-        </w:rPr>
+        <w:rPr/>
       </w:r>
       <m:oMathPara xmlns:m="http://schemas.openxmlformats.org/officeDocument/2006/math">
         <m:oMathParaPr>
@@ -1500,9 +1583,7 @@
         </w:rPr>
       </w:pPr>
       <w:r>
-        <w:rPr>
-          <w:rFonts w:ascii="Liberation Mono" w:hAnsi="Liberation Mono"/>
-        </w:rPr>
+        <w:rPr/>
       </w:r>
       <m:oMathPara xmlns:m="http://schemas.openxmlformats.org/officeDocument/2006/math">
         <m:oMathParaPr>
@@ -1666,9 +1747,7 @@
         </w:rPr>
       </w:pPr>
       <w:r>
-        <w:rPr>
-          <w:rFonts w:ascii="Liberation Mono" w:hAnsi="Liberation Mono"/>
-        </w:rPr>
+        <w:rPr/>
       </w:r>
       <m:oMathPara xmlns:m="http://schemas.openxmlformats.org/officeDocument/2006/math">
         <m:oMathParaPr>
@@ -1783,35 +1862,23 @@
         <w:rPr>
           <w:rFonts w:ascii="Liberation Mono" w:hAnsi="Liberation Mono"/>
         </w:rPr>
-        <w:t xml:space="preserve">1. Passive Elements: </w:t>
-      </w:r>
-      <w:r>
-        <w:rPr>
-          <w:rFonts w:ascii="Liberation Mono" w:hAnsi="Liberation Mono"/>
-        </w:rPr>
-        <w:t>Not capable of generating energy. E.g. resistors, capacitors, inductors</w:t>
-      </w:r>
-    </w:p>
-    <w:p>
-      <w:pPr>
-        <w:pStyle w:val="Normal"/>
-        <w:bidi w:val="0"/>
-        <w:jc w:val="left"/>
-        <w:rPr>
-          <w:rFonts w:ascii="Liberation Mono" w:hAnsi="Liberation Mono"/>
-        </w:rPr>
-      </w:pPr>
-      <w:r>
-        <w:rPr>
-          <w:rFonts w:ascii="Liberation Mono" w:hAnsi="Liberation Mono"/>
-        </w:rPr>
-        <w:t xml:space="preserve">2. Active Elements: Capable of </w:t>
-      </w:r>
-      <w:r>
-        <w:rPr>
-          <w:rFonts w:ascii="Liberation Mono" w:hAnsi="Liberation Mono"/>
-        </w:rPr>
-        <w:t>generating energy E.g. Generators, Batteries and operational amplifiers</w:t>
+        <w:t>1. Passive Elements: Not capable of generating energy. E.g. resistors, capacitors, inductors</w:t>
+      </w:r>
+    </w:p>
+    <w:p>
+      <w:pPr>
+        <w:pStyle w:val="Normal"/>
+        <w:bidi w:val="0"/>
+        <w:jc w:val="left"/>
+        <w:rPr>
+          <w:rFonts w:ascii="Liberation Mono" w:hAnsi="Liberation Mono"/>
+        </w:rPr>
+      </w:pPr>
+      <w:r>
+        <w:rPr>
+          <w:rFonts w:ascii="Liberation Mono" w:hAnsi="Liberation Mono"/>
+        </w:rPr>
+        <w:t>2. Active Elements: Capable of generating energy E.g. Generators, Batteries and operational amplifiers</w:t>
       </w:r>
     </w:p>
     <w:p>
@@ -2094,13 +2161,7 @@
         <w:rPr>
           <w:rFonts w:ascii="Liberation Mono" w:hAnsi="Liberation Mono"/>
         </w:rPr>
-        <w:t xml:space="preserve">An ideal dependent (or controlled) source is an active </w:t>
-      </w:r>
-      <w:r>
-        <w:rPr>
-          <w:rFonts w:ascii="Liberation Mono" w:hAnsi="Liberation Mono"/>
-        </w:rPr>
-        <w:t>element in which the source quantity is controlled by another voltage or current.</w:t>
+        <w:t>An ideal dependent (or controlled) source is an active element in which the source quantity is controlled by another voltage or current.</w:t>
       </w:r>
     </w:p>
     <w:p>
@@ -2132,84 +2193,54 @@
         <w:rPr>
           <w:rFonts w:ascii="Liberation Mono" w:hAnsi="Liberation Mono"/>
         </w:rPr>
-        <w:t xml:space="preserve">A current controlled voltage source could have a value of 10i because it depends on the </w:t>
-      </w:r>
-      <w:r>
-        <w:rPr>
-          <w:rFonts w:ascii="Liberation Mono" w:hAnsi="Liberation Mono"/>
-        </w:rPr>
-        <w:t xml:space="preserve">current running through </w:t>
-      </w:r>
-      <w:r>
-        <w:rPr>
-          <w:rFonts w:ascii="Liberation Mono" w:hAnsi="Liberation Mono"/>
-        </w:rPr>
-        <w:t>the element</w:t>
-      </w:r>
-    </w:p>
-    <w:p>
-      <w:pPr>
-        <w:pStyle w:val="Normal"/>
-        <w:bidi w:val="0"/>
-        <w:jc w:val="left"/>
-        <w:rPr>
-          <w:rFonts w:ascii="Liberation Mono" w:hAnsi="Liberation Mono"/>
-        </w:rPr>
-      </w:pPr>
-      <w:r>
-        <w:rPr>
-          <w:rFonts w:ascii="Liberation Mono" w:hAnsi="Liberation Mono"/>
-        </w:rPr>
-        <w:t>Dependent sources are usually designated by diamond shaped symbol</w:t>
-      </w:r>
-      <w:r>
-        <w:rPr>
-          <w:rFonts w:ascii="Liberation Mono" w:hAnsi="Liberation Mono"/>
-        </w:rPr>
-        <w:t>s.</w:t>
-      </w:r>
-    </w:p>
-    <w:p>
-      <w:pPr>
-        <w:pStyle w:val="Normal"/>
-        <w:bidi w:val="0"/>
-        <w:jc w:val="left"/>
-        <w:rPr>
-          <w:rFonts w:ascii="Liberation Mono" w:hAnsi="Liberation Mono"/>
-        </w:rPr>
-      </w:pPr>
-      <w:r>
-        <w:rPr>
-          <w:rFonts w:ascii="Liberation Mono" w:hAnsi="Liberation Mono"/>
-        </w:rPr>
-      </w:r>
-    </w:p>
-    <w:p>
-      <w:pPr>
-        <w:pStyle w:val="Normal"/>
-        <w:bidi w:val="0"/>
-        <w:jc w:val="left"/>
-        <w:rPr>
-          <w:rFonts w:ascii="Liberation Mono" w:hAnsi="Liberation Mono"/>
-        </w:rPr>
-      </w:pPr>
-      <w:r>
-        <w:rPr>
-          <w:rFonts w:ascii="Liberation Mono" w:hAnsi="Liberation Mono"/>
-        </w:rPr>
-        <w:t xml:space="preserve">Since the control of the dependent source </w:t>
-      </w:r>
-      <w:r>
-        <w:rPr>
-          <w:rFonts w:ascii="Liberation Mono" w:hAnsi="Liberation Mono"/>
-        </w:rPr>
-        <w:t xml:space="preserve">is achieved </w:t>
-      </w:r>
-      <w:r>
-        <w:rPr>
-          <w:rFonts w:ascii="Liberation Mono" w:hAnsi="Liberation Mono"/>
-        </w:rPr>
-        <w:t>by a voltage or current of some other element in the circuit, and the source can be voltage or current</w:t>
+        <w:t>A current controlled voltage source could have a value of 10i because it depends on the current running through the element</w:t>
+      </w:r>
+    </w:p>
+    <w:p>
+      <w:pPr>
+        <w:pStyle w:val="Normal"/>
+        <w:bidi w:val="0"/>
+        <w:jc w:val="left"/>
+        <w:rPr>
+          <w:rFonts w:ascii="Liberation Mono" w:hAnsi="Liberation Mono"/>
+        </w:rPr>
+      </w:pPr>
+      <w:r>
+        <w:rPr>
+          <w:rFonts w:ascii="Liberation Mono" w:hAnsi="Liberation Mono"/>
+        </w:rPr>
+        <w:t>Dependent sources are usually designated by diamond shaped symbols.</w:t>
+      </w:r>
+    </w:p>
+    <w:p>
+      <w:pPr>
+        <w:pStyle w:val="Normal"/>
+        <w:bidi w:val="0"/>
+        <w:jc w:val="left"/>
+        <w:rPr>
+          <w:rFonts w:ascii="Liberation Mono" w:hAnsi="Liberation Mono"/>
+        </w:rPr>
+      </w:pPr>
+      <w:r>
+        <w:rPr>
+          <w:rFonts w:ascii="Liberation Mono" w:hAnsi="Liberation Mono"/>
+        </w:rPr>
+      </w:r>
+    </w:p>
+    <w:p>
+      <w:pPr>
+        <w:pStyle w:val="Normal"/>
+        <w:bidi w:val="0"/>
+        <w:jc w:val="left"/>
+        <w:rPr>
+          <w:rFonts w:ascii="Liberation Mono" w:hAnsi="Liberation Mono"/>
+        </w:rPr>
+      </w:pPr>
+      <w:r>
+        <w:rPr>
+          <w:rFonts w:ascii="Liberation Mono" w:hAnsi="Liberation Mono"/>
+        </w:rPr>
+        <w:t>Since the control of the dependent source is achieved by a voltage or current of some other element in the circuit, and the source can be voltage or current</w:t>
       </w:r>
     </w:p>
     <w:p>
@@ -2413,9 +2444,7 @@
         </w:rPr>
       </w:pPr>
       <w:r>
-        <w:rPr>
-          <w:rFonts w:ascii="Liberation Mono" w:hAnsi="Liberation Mono"/>
-        </w:rPr>
+        <w:rPr/>
       </w:r>
       <m:oMathPara xmlns:m="http://schemas.openxmlformats.org/officeDocument/2006/math">
         <m:oMathParaPr>
@@ -2471,9 +2500,7 @@
         </w:rPr>
       </w:pPr>
       <w:r>
-        <w:rPr>
-          <w:rFonts w:ascii="Liberation Mono" w:hAnsi="Liberation Mono"/>
-        </w:rPr>
+        <w:rPr/>
       </w:r>
       <m:oMath xmlns:m="http://schemas.openxmlformats.org/officeDocument/2006/math">
         <m:r>
@@ -2496,9 +2523,7 @@
         <w:t xml:space="preserve">is the resistivity of the material in </w:t>
       </w:r>
       <w:r>
-        <w:rPr>
-          <w:rFonts w:ascii="Liberation Mono" w:hAnsi="Liberation Mono"/>
-        </w:rPr>
+        <w:rPr/>
       </w:r>
       <m:oMath xmlns:m="http://schemas.openxmlformats.org/officeDocument/2006/math">
         <m:r>
@@ -2562,9 +2587,7 @@
         <w:t xml:space="preserve">Ohm’s law states that the voltage </w:t>
       </w:r>
       <w:r>
-        <w:rPr>
-          <w:rFonts w:ascii="Liberation Mono" w:hAnsi="Liberation Mono"/>
-        </w:rPr>
+        <w:rPr/>
       </w:r>
       <m:oMath xmlns:m="http://schemas.openxmlformats.org/officeDocument/2006/math">
         <m:r>
@@ -2581,9 +2604,7 @@
         <w:t xml:space="preserve"> across a resistor is directly proportional to the current </w:t>
       </w:r>
       <w:r>
-        <w:rPr>
-          <w:rFonts w:ascii="Liberation Mono" w:hAnsi="Liberation Mono"/>
-        </w:rPr>
+        <w:rPr/>
       </w:r>
       <m:oMath xmlns:m="http://schemas.openxmlformats.org/officeDocument/2006/math">
         <m:r>
@@ -2610,9 +2631,7 @@
         </w:rPr>
       </w:pPr>
       <w:r>
-        <w:rPr>
-          <w:rFonts w:ascii="Liberation Mono" w:hAnsi="Liberation Mono"/>
-        </w:rPr>
+        <w:rPr/>
       </w:r>
       <m:oMathPara xmlns:m="http://schemas.openxmlformats.org/officeDocument/2006/math">
         <m:oMathParaPr>
@@ -2666,9 +2685,7 @@
         </w:rPr>
       </w:pPr>
       <w:r>
-        <w:rPr>
-          <w:rFonts w:ascii="Liberation Mono" w:hAnsi="Liberation Mono"/>
-        </w:rPr>
+        <w:rPr/>
       </w:r>
       <m:oMath xmlns:m="http://schemas.openxmlformats.org/officeDocument/2006/math">
         <m:r>
@@ -2713,9 +2730,7 @@
         <w:t xml:space="preserve">The resistance, R of an element denotes its ability to resist the flow of electric current, it is measured in ohms </w:t>
       </w:r>
       <w:r>
-        <w:rPr>
-          <w:rFonts w:ascii="Liberation Mono" w:hAnsi="Liberation Mono"/>
-        </w:rPr>
+        <w:rPr/>
       </w:r>
       <m:oMath xmlns:m="http://schemas.openxmlformats.org/officeDocument/2006/math">
         <m:r>
@@ -2736,9 +2751,7 @@
         </w:rPr>
       </w:pPr>
       <w:r>
-        <w:rPr>
-          <w:rFonts w:ascii="Liberation Mono" w:hAnsi="Liberation Mono"/>
-        </w:rPr>
+        <w:rPr/>
       </w:r>
       <m:oMathPara xmlns:m="http://schemas.openxmlformats.org/officeDocument/2006/math">
         <m:oMathParaPr>
@@ -2822,18 +2835,10 @@
         <w:rPr>
           <w:rFonts w:ascii="Liberation Mono" w:hAnsi="Liberation Mono"/>
         </w:rPr>
-        <w:t xml:space="preserve">To apply Ohm’s law, </w:t>
-      </w:r>
-      <w:r>
-        <w:rPr>
-          <w:rFonts w:ascii="Liberation Mono" w:hAnsi="Liberation Mono"/>
-        </w:rPr>
-        <w:t xml:space="preserve">we must pay careful attention to the current direction and voltage polarity. The direction of current </w:t>
-      </w:r>
-      <w:r>
-        <w:rPr>
-          <w:rFonts w:ascii="Liberation Mono" w:hAnsi="Liberation Mono"/>
-        </w:rPr>
+        <w:t xml:space="preserve">To apply Ohm’s law, we must pay careful attention to the current direction and voltage polarity. The direction of current </w:t>
+      </w:r>
+      <w:r>
+        <w:rPr/>
       </w:r>
       <m:oMath xmlns:m="http://schemas.openxmlformats.org/officeDocument/2006/math">
         <m:r>
@@ -2850,9 +2855,7 @@
         <w:t xml:space="preserve">and the polarity of voltage </w:t>
       </w:r>
       <w:r>
-        <w:rPr>
-          <w:rFonts w:ascii="Liberation Mono" w:hAnsi="Liberation Mono"/>
-        </w:rPr>
+        <w:rPr/>
       </w:r>
       <m:oMath xmlns:m="http://schemas.openxmlformats.org/officeDocument/2006/math">
         <m:r>
@@ -2869,9 +2872,7 @@
         <w:t xml:space="preserve">must conform with the passive sign convention. This implies that current flows from a higher potential to a lower potential in order for v=iR. If current flows from a lower potential to a higher potential, </w:t>
       </w:r>
       <w:r>
-        <w:rPr>
-          <w:rFonts w:ascii="Liberation Mono" w:hAnsi="Liberation Mono"/>
-        </w:rPr>
+        <w:rPr/>
       </w:r>
       <m:oMath xmlns:m="http://schemas.openxmlformats.org/officeDocument/2006/math">
         <m:r>
@@ -3066,9 +3067,7 @@
         </w:rPr>
       </w:pPr>
       <w:r>
-        <w:rPr>
-          <w:rFonts w:ascii="Liberation Mono" w:hAnsi="Liberation Mono"/>
-        </w:rPr>
+        <w:rPr/>
       </w:r>
       <m:oMathPara xmlns:m="http://schemas.openxmlformats.org/officeDocument/2006/math">
         <m:oMathParaPr>
@@ -3219,9 +3218,7 @@
         <w:t xml:space="preserve">Not all resistors obey ohm’s law. A resistor that obeys Ohm’s law is known as a linear resistor. It has a constant resistance. Its </w:t>
       </w:r>
       <w:r>
-        <w:rPr>
-          <w:rFonts w:ascii="Liberation Mono" w:hAnsi="Liberation Mono"/>
-        </w:rPr>
+        <w:rPr/>
       </w:r>
       <m:oMath xmlns:m="http://schemas.openxmlformats.org/officeDocument/2006/math">
         <m:r>
@@ -3322,9 +3319,7 @@
         </w:rPr>
       </w:pPr>
       <w:r>
-        <w:rPr>
-          <w:rFonts w:ascii="Liberation Mono" w:hAnsi="Liberation Mono"/>
-        </w:rPr>
+        <w:rPr/>
       </w:r>
       <m:oMathPara xmlns:m="http://schemas.openxmlformats.org/officeDocument/2006/math">
         <m:oMathParaPr>
@@ -3430,9 +3425,7 @@
         </w:rPr>
       </w:pPr>
       <w:r>
-        <w:rPr>
-          <w:rFonts w:ascii="Liberation Mono" w:hAnsi="Liberation Mono"/>
-        </w:rPr>
+        <w:rPr/>
       </w:r>
       <m:oMathPara xmlns:m="http://schemas.openxmlformats.org/officeDocument/2006/math">
         <m:oMathParaPr>
@@ -3532,9 +3525,7 @@
         </w:rPr>
       </w:pPr>
       <w:r>
-        <w:rPr>
-          <w:rFonts w:ascii="Liberation Mono" w:hAnsi="Liberation Mono"/>
-        </w:rPr>
+        <w:rPr/>
       </w:r>
       <m:oMath xmlns:m="http://schemas.openxmlformats.org/officeDocument/2006/math">
         <m:r>
@@ -3557,9 +3548,7 @@
         </m:r>
       </m:oMath>
       <w:r>
-        <w:rPr>
-          <w:rFonts w:ascii="Liberation Mono" w:hAnsi="Liberation Mono"/>
-        </w:rPr>
+        <w:rPr/>
       </w:r>
       <m:oMath xmlns:m="http://schemas.openxmlformats.org/officeDocument/2006/math">
         <m:r>
@@ -3604,9 +3593,7 @@
         </w:rPr>
       </w:pPr>
       <w:r>
-        <w:rPr>
-          <w:rFonts w:ascii="Liberation Mono" w:hAnsi="Liberation Mono"/>
-        </w:rPr>
+        <w:rPr/>
       </w:r>
       <m:oMath xmlns:m="http://schemas.openxmlformats.org/officeDocument/2006/math">
         <m:r>
@@ -3695,9 +3682,7 @@
         </m:f>
       </m:oMath>
       <w:r>
-        <w:rPr>
-          <w:rFonts w:ascii="Liberation Mono" w:hAnsi="Liberation Mono"/>
-        </w:rPr>
+        <w:rPr/>
       </w:r>
       <m:oMath xmlns:m="http://schemas.openxmlformats.org/officeDocument/2006/math">
         <m:r>
@@ -3815,13 +3800,7 @@
         <w:rPr>
           <w:rFonts w:ascii="Liberation Mono" w:hAnsi="Liberation Mono"/>
         </w:rPr>
-        <w:t xml:space="preserve">Since R and G are positive quantities, the power dissipated in a resistor is always positive. </w:t>
-      </w:r>
-      <w:r>
-        <w:rPr>
-          <w:rFonts w:ascii="Liberation Mono" w:hAnsi="Liberation Mono"/>
-        </w:rPr>
-        <w:t>Thus a resistor always absorbs power from the circuit. This confirms the idea that a resistor is a passive element, incapable of generating energy.</w:t>
+        <w:t>Since R and G are positive quantities, the power dissipated in a resistor is always positive. Thus a resistor always absorbs power from the circuit. This confirms the idea that a resistor is a passive element, incapable of generating energy.</w:t>
       </w:r>
     </w:p>
     <w:p>
@@ -3903,9 +3882,7 @@
         <w:t xml:space="preserve">3. A voltage source of </w:t>
       </w:r>
       <w:r>
-        <w:rPr>
-          <w:rFonts w:ascii="Liberation Mono" w:hAnsi="Liberation Mono"/>
-        </w:rPr>
+        <w:rPr/>
       </w:r>
       <m:oMath xmlns:m="http://schemas.openxmlformats.org/officeDocument/2006/math">
         <m:r>
@@ -3946,9 +3923,7 @@
         <w:t xml:space="preserve">is connected across a </w:t>
       </w:r>
       <w:r>
-        <w:rPr>
-          <w:rFonts w:ascii="Liberation Mono" w:hAnsi="Liberation Mono"/>
-        </w:rPr>
+        <w:rPr/>
       </w:r>
       <m:oMath xmlns:m="http://schemas.openxmlformats.org/officeDocument/2006/math">
         <m:r>
@@ -3999,9 +3974,7 @@
         <w:t xml:space="preserve">Answer: </w:t>
       </w:r>
       <w:r>
-        <w:rPr>
-          <w:rFonts w:ascii="Liberation Mono" w:hAnsi="Liberation Mono"/>
-        </w:rPr>
+        <w:rPr/>
       </w:r>
       <m:oMath xmlns:m="http://schemas.openxmlformats.org/officeDocument/2006/math">
         <m:r>
@@ -4058,9 +4031,7 @@
         </w:rPr>
       </w:pPr>
       <w:r>
-        <w:rPr>
-          <w:rFonts w:ascii="Liberation Mono" w:hAnsi="Liberation Mono"/>
-        </w:rPr>
+        <w:rPr/>
       </w:r>
       <m:oMathPara xmlns:m="http://schemas.openxmlformats.org/officeDocument/2006/math">
         <m:oMathParaPr>
@@ -4335,6 +4306,9 @@
         <w:jc w:val="left"/>
         <w:rPr>
           <w:rFonts w:ascii="Liberation Mono" w:hAnsi="Liberation Mono"/>
+          <w:b w:val="false"/>
+          <w:b w:val="false"/>
+          <w:bCs w:val="false"/>
         </w:rPr>
       </w:pPr>
       <w:r>
@@ -4352,24 +4326,30 @@
         <w:bidi w:val="0"/>
         <w:jc w:val="left"/>
         <w:rPr>
-          <w:b w:val="false"/>
-          <w:b w:val="false"/>
-          <w:bCs w:val="false"/>
-        </w:rPr>
-      </w:pPr>
-      <w:r>
-        <w:rPr>
-          <w:rFonts w:ascii="Liberation Mono" w:hAnsi="Liberation Mono"/>
-        </w:rPr>
-      </w:r>
-    </w:p>
-    <w:p>
-      <w:pPr>
-        <w:pStyle w:val="Normal"/>
-        <w:bidi w:val="0"/>
-        <w:jc w:val="left"/>
-        <w:rPr>
-          <w:rFonts w:ascii="Liberation Mono" w:hAnsi="Liberation Mono"/>
+          <w:rFonts w:ascii="Liberation Mono" w:hAnsi="Liberation Mono"/>
+          <w:b w:val="false"/>
+          <w:b w:val="false"/>
+          <w:bCs w:val="false"/>
+        </w:rPr>
+      </w:pPr>
+      <w:r>
+        <w:rPr>
+          <w:rFonts w:ascii="Liberation Mono" w:hAnsi="Liberation Mono"/>
+          <w:b w:val="false"/>
+          <w:bCs w:val="false"/>
+        </w:rPr>
+      </w:r>
+    </w:p>
+    <w:p>
+      <w:pPr>
+        <w:pStyle w:val="Normal"/>
+        <w:bidi w:val="0"/>
+        <w:jc w:val="left"/>
+        <w:rPr>
+          <w:rFonts w:ascii="Liberation Mono" w:hAnsi="Liberation Mono"/>
+          <w:b w:val="false"/>
+          <w:b w:val="false"/>
+          <w:bCs w:val="false"/>
         </w:rPr>
       </w:pPr>
       <w:r>
@@ -4388,14 +4368,13 @@
         <w:jc w:val="left"/>
         <w:rPr>
           <w:rFonts w:ascii="Liberation Mono" w:hAnsi="Liberation Mono"/>
-        </w:rPr>
-      </w:pPr>
-      <w:r>
-        <w:rPr>
-          <w:rFonts w:ascii="Liberation Mono" w:hAnsi="Liberation Mono"/>
-          <w:b w:val="false"/>
-          <w:bCs w:val="false"/>
-        </w:rPr>
+          <w:b w:val="false"/>
+          <w:b w:val="false"/>
+          <w:bCs w:val="false"/>
+        </w:rPr>
+      </w:pPr>
+      <w:r>
+        <w:rPr/>
       </w:r>
       <m:oMathPara xmlns:m="http://schemas.openxmlformats.org/officeDocument/2006/math">
         <m:oMathParaPr>
@@ -4453,24 +4432,30 @@
         <w:bidi w:val="0"/>
         <w:jc w:val="left"/>
         <w:rPr>
-          <w:b w:val="false"/>
-          <w:b w:val="false"/>
-          <w:bCs w:val="false"/>
-        </w:rPr>
-      </w:pPr>
-      <w:r>
-        <w:rPr>
-          <w:rFonts w:ascii="Liberation Mono" w:hAnsi="Liberation Mono"/>
-        </w:rPr>
-      </w:r>
-    </w:p>
-    <w:p>
-      <w:pPr>
-        <w:pStyle w:val="Normal"/>
-        <w:bidi w:val="0"/>
-        <w:jc w:val="left"/>
-        <w:rPr>
-          <w:rFonts w:ascii="Liberation Mono" w:hAnsi="Liberation Mono"/>
+          <w:rFonts w:ascii="Liberation Mono" w:hAnsi="Liberation Mono"/>
+          <w:b w:val="false"/>
+          <w:b w:val="false"/>
+          <w:bCs w:val="false"/>
+        </w:rPr>
+      </w:pPr>
+      <w:r>
+        <w:rPr>
+          <w:rFonts w:ascii="Liberation Mono" w:hAnsi="Liberation Mono"/>
+          <w:b w:val="false"/>
+          <w:bCs w:val="false"/>
+        </w:rPr>
+      </w:r>
+    </w:p>
+    <w:p>
+      <w:pPr>
+        <w:pStyle w:val="Normal"/>
+        <w:bidi w:val="0"/>
+        <w:jc w:val="left"/>
+        <w:rPr>
+          <w:rFonts w:ascii="Liberation Mono" w:hAnsi="Liberation Mono"/>
+          <w:b w:val="false"/>
+          <w:b w:val="false"/>
+          <w:bCs w:val="false"/>
         </w:rPr>
       </w:pPr>
       <w:r>
@@ -4489,6 +4474,9 @@
         <w:jc w:val="left"/>
         <w:rPr>
           <w:rFonts w:ascii="Liberation Mono" w:hAnsi="Liberation Mono"/>
+          <w:b w:val="false"/>
+          <w:b w:val="false"/>
+          <w:bCs w:val="false"/>
         </w:rPr>
       </w:pPr>
       <w:r>
@@ -4506,24 +4494,30 @@
         <w:bidi w:val="0"/>
         <w:jc w:val="left"/>
         <w:rPr>
-          <w:b w:val="false"/>
-          <w:b w:val="false"/>
-          <w:bCs w:val="false"/>
-        </w:rPr>
-      </w:pPr>
-      <w:r>
-        <w:rPr>
-          <w:rFonts w:ascii="Liberation Mono" w:hAnsi="Liberation Mono"/>
-        </w:rPr>
-      </w:r>
-    </w:p>
-    <w:p>
-      <w:pPr>
-        <w:pStyle w:val="Normal"/>
-        <w:bidi w:val="0"/>
-        <w:jc w:val="left"/>
-        <w:rPr>
-          <w:rFonts w:ascii="Liberation Mono" w:hAnsi="Liberation Mono"/>
+          <w:rFonts w:ascii="Liberation Mono" w:hAnsi="Liberation Mono"/>
+          <w:b w:val="false"/>
+          <w:b w:val="false"/>
+          <w:bCs w:val="false"/>
+        </w:rPr>
+      </w:pPr>
+      <w:r>
+        <w:rPr>
+          <w:rFonts w:ascii="Liberation Mono" w:hAnsi="Liberation Mono"/>
+          <w:b w:val="false"/>
+          <w:bCs w:val="false"/>
+        </w:rPr>
+      </w:r>
+    </w:p>
+    <w:p>
+      <w:pPr>
+        <w:pStyle w:val="Normal"/>
+        <w:bidi w:val="0"/>
+        <w:jc w:val="left"/>
+        <w:rPr>
+          <w:rFonts w:ascii="Liberation Mono" w:hAnsi="Liberation Mono"/>
+          <w:b w:val="false"/>
+          <w:b w:val="false"/>
+          <w:bCs w:val="false"/>
         </w:rPr>
       </w:pPr>
       <w:r>
@@ -4542,6 +4536,9 @@
         <w:jc w:val="left"/>
         <w:rPr>
           <w:rFonts w:ascii="Liberation Mono" w:hAnsi="Liberation Mono"/>
+          <w:b w:val="false"/>
+          <w:b w:val="false"/>
+          <w:bCs w:val="false"/>
         </w:rPr>
       </w:pPr>
       <w:r>
@@ -4560,6 +4557,9 @@
         <w:jc w:val="left"/>
         <w:rPr>
           <w:rFonts w:ascii="Liberation Mono" w:hAnsi="Liberation Mono"/>
+          <w:b w:val="false"/>
+          <w:b w:val="false"/>
+          <w:bCs w:val="false"/>
         </w:rPr>
       </w:pPr>
       <w:r>
@@ -4578,14 +4578,13 @@
         <w:jc w:val="left"/>
         <w:rPr>
           <w:rFonts w:ascii="Liberation Mono" w:hAnsi="Liberation Mono"/>
-        </w:rPr>
-      </w:pPr>
-      <w:r>
-        <w:rPr>
-          <w:rFonts w:ascii="Liberation Mono" w:hAnsi="Liberation Mono"/>
-          <w:b w:val="false"/>
-          <w:bCs w:val="false"/>
-        </w:rPr>
+          <w:b w:val="false"/>
+          <w:b w:val="false"/>
+          <w:bCs w:val="false"/>
+        </w:rPr>
+      </w:pPr>
+      <w:r>
+        <w:rPr/>
       </w:r>
       <m:oMathPara xmlns:m="http://schemas.openxmlformats.org/officeDocument/2006/math">
         <m:oMathParaPr>
@@ -4667,6 +4666,9 @@
         <w:jc w:val="left"/>
         <w:rPr>
           <w:rFonts w:ascii="Liberation Mono" w:hAnsi="Liberation Mono"/>
+          <w:b w:val="false"/>
+          <w:b w:val="false"/>
+          <w:bCs w:val="false"/>
         </w:rPr>
       </w:pPr>
       <w:r>
@@ -4684,24 +4686,30 @@
         <w:bidi w:val="0"/>
         <w:jc w:val="left"/>
         <w:rPr>
-          <w:b w:val="false"/>
-          <w:b w:val="false"/>
-          <w:bCs w:val="false"/>
-        </w:rPr>
-      </w:pPr>
-      <w:r>
-        <w:rPr>
-          <w:rFonts w:ascii="Liberation Mono" w:hAnsi="Liberation Mono"/>
-        </w:rPr>
-      </w:r>
-    </w:p>
-    <w:p>
-      <w:pPr>
-        <w:pStyle w:val="Normal"/>
-        <w:bidi w:val="0"/>
-        <w:jc w:val="left"/>
-        <w:rPr>
-          <w:rFonts w:ascii="Liberation Mono" w:hAnsi="Liberation Mono"/>
+          <w:rFonts w:ascii="Liberation Mono" w:hAnsi="Liberation Mono"/>
+          <w:b w:val="false"/>
+          <w:b w:val="false"/>
+          <w:bCs w:val="false"/>
+        </w:rPr>
+      </w:pPr>
+      <w:r>
+        <w:rPr>
+          <w:rFonts w:ascii="Liberation Mono" w:hAnsi="Liberation Mono"/>
+          <w:b w:val="false"/>
+          <w:bCs w:val="false"/>
+        </w:rPr>
+      </w:r>
+    </w:p>
+    <w:p>
+      <w:pPr>
+        <w:pStyle w:val="Normal"/>
+        <w:bidi w:val="0"/>
+        <w:jc w:val="left"/>
+        <w:rPr>
+          <w:rFonts w:ascii="Liberation Mono" w:hAnsi="Liberation Mono"/>
+          <w:b w:val="false"/>
+          <w:b w:val="false"/>
+          <w:bCs w:val="false"/>
         </w:rPr>
       </w:pPr>
       <w:r>
@@ -4719,24 +4727,30 @@
         <w:bidi w:val="0"/>
         <w:jc w:val="left"/>
         <w:rPr>
-          <w:b w:val="false"/>
-          <w:b w:val="false"/>
-          <w:bCs w:val="false"/>
-        </w:rPr>
-      </w:pPr>
-      <w:r>
-        <w:rPr>
-          <w:rFonts w:ascii="Liberation Mono" w:hAnsi="Liberation Mono"/>
-        </w:rPr>
-      </w:r>
-    </w:p>
-    <w:p>
-      <w:pPr>
-        <w:pStyle w:val="Normal"/>
-        <w:bidi w:val="0"/>
-        <w:jc w:val="left"/>
-        <w:rPr>
-          <w:rFonts w:ascii="Liberation Mono" w:hAnsi="Liberation Mono"/>
+          <w:rFonts w:ascii="Liberation Mono" w:hAnsi="Liberation Mono"/>
+          <w:b w:val="false"/>
+          <w:b w:val="false"/>
+          <w:bCs w:val="false"/>
+        </w:rPr>
+      </w:pPr>
+      <w:r>
+        <w:rPr>
+          <w:rFonts w:ascii="Liberation Mono" w:hAnsi="Liberation Mono"/>
+          <w:b w:val="false"/>
+          <w:bCs w:val="false"/>
+        </w:rPr>
+      </w:r>
+    </w:p>
+    <w:p>
+      <w:pPr>
+        <w:pStyle w:val="Normal"/>
+        <w:bidi w:val="0"/>
+        <w:jc w:val="left"/>
+        <w:rPr>
+          <w:rFonts w:ascii="Liberation Mono" w:hAnsi="Liberation Mono"/>
+          <w:b w:val="false"/>
+          <w:b w:val="false"/>
+          <w:bCs w:val="false"/>
         </w:rPr>
       </w:pPr>
       <w:r>
@@ -4755,14 +4769,13 @@
         <w:jc w:val="left"/>
         <w:rPr>
           <w:rFonts w:ascii="Liberation Mono" w:hAnsi="Liberation Mono"/>
-        </w:rPr>
-      </w:pPr>
-      <w:r>
-        <w:rPr>
-          <w:rFonts w:ascii="Liberation Mono" w:hAnsi="Liberation Mono"/>
-          <w:b w:val="false"/>
-          <w:bCs w:val="false"/>
-        </w:rPr>
+          <w:b w:val="false"/>
+          <w:b w:val="false"/>
+          <w:bCs w:val="false"/>
+        </w:rPr>
+      </w:pPr>
+      <w:r>
+        <w:rPr/>
       </w:r>
       <m:oMathPara xmlns:m="http://schemas.openxmlformats.org/officeDocument/2006/math">
         <m:oMathParaPr>
@@ -4844,14 +4857,13 @@
         <w:jc w:val="left"/>
         <w:rPr>
           <w:rFonts w:ascii="Liberation Mono" w:hAnsi="Liberation Mono"/>
-        </w:rPr>
-      </w:pPr>
-      <w:r>
-        <w:rPr>
-          <w:rFonts w:ascii="Liberation Mono" w:hAnsi="Liberation Mono"/>
-          <w:b w:val="false"/>
-          <w:bCs w:val="false"/>
-        </w:rPr>
+          <w:b w:val="false"/>
+          <w:b w:val="false"/>
+          <w:bCs w:val="false"/>
+        </w:rPr>
+      </w:pPr>
+      <w:r>
+        <w:rPr/>
       </w:r>
       <m:oMathPara xmlns:m="http://schemas.openxmlformats.org/officeDocument/2006/math">
         <m:oMathParaPr>
@@ -4931,24 +4943,30 @@
         <w:bidi w:val="0"/>
         <w:jc w:val="left"/>
         <w:rPr>
-          <w:b w:val="false"/>
-          <w:b w:val="false"/>
-          <w:bCs w:val="false"/>
-        </w:rPr>
-      </w:pPr>
-      <w:r>
-        <w:rPr>
-          <w:rFonts w:ascii="Liberation Mono" w:hAnsi="Liberation Mono"/>
-        </w:rPr>
-      </w:r>
-    </w:p>
-    <w:p>
-      <w:pPr>
-        <w:pStyle w:val="Normal"/>
-        <w:bidi w:val="0"/>
-        <w:jc w:val="left"/>
-        <w:rPr>
-          <w:rFonts w:ascii="Liberation Mono" w:hAnsi="Liberation Mono"/>
+          <w:rFonts w:ascii="Liberation Mono" w:hAnsi="Liberation Mono"/>
+          <w:b w:val="false"/>
+          <w:b w:val="false"/>
+          <w:bCs w:val="false"/>
+        </w:rPr>
+      </w:pPr>
+      <w:r>
+        <w:rPr>
+          <w:rFonts w:ascii="Liberation Mono" w:hAnsi="Liberation Mono"/>
+          <w:b w:val="false"/>
+          <w:bCs w:val="false"/>
+        </w:rPr>
+      </w:r>
+    </w:p>
+    <w:p>
+      <w:pPr>
+        <w:pStyle w:val="Normal"/>
+        <w:bidi w:val="0"/>
+        <w:jc w:val="left"/>
+        <w:rPr>
+          <w:rFonts w:ascii="Liberation Mono" w:hAnsi="Liberation Mono"/>
+          <w:b w:val="false"/>
+          <w:b w:val="false"/>
+          <w:bCs w:val="false"/>
         </w:rPr>
       </w:pPr>
       <w:r>
@@ -4967,6 +4985,9 @@
         <w:jc w:val="left"/>
         <w:rPr>
           <w:rFonts w:ascii="Liberation Mono" w:hAnsi="Liberation Mono"/>
+          <w:b w:val="false"/>
+          <w:b w:val="false"/>
+          <w:bCs w:val="false"/>
         </w:rPr>
       </w:pPr>
       <w:r>
@@ -4985,6 +5006,9 @@
         <w:jc w:val="left"/>
         <w:rPr>
           <w:rFonts w:ascii="Liberation Mono" w:hAnsi="Liberation Mono"/>
+          <w:b w:val="false"/>
+          <w:b w:val="false"/>
+          <w:bCs w:val="false"/>
         </w:rPr>
       </w:pPr>
       <w:r>
@@ -5003,6 +5027,9 @@
         <w:jc w:val="left"/>
         <w:rPr>
           <w:rFonts w:ascii="Liberation Mono" w:hAnsi="Liberation Mono"/>
+          <w:b w:val="false"/>
+          <w:b w:val="false"/>
+          <w:bCs w:val="false"/>
         </w:rPr>
       </w:pPr>
       <w:r>
@@ -5020,32 +5047,31 @@
         <w:bidi w:val="0"/>
         <w:jc w:val="left"/>
         <w:rPr>
-          <w:b w:val="false"/>
-          <w:b w:val="false"/>
-          <w:bCs w:val="false"/>
-        </w:rPr>
-      </w:pPr>
-      <w:r>
-        <w:rPr>
-          <w:rFonts w:ascii="Liberation Mono" w:hAnsi="Liberation Mono"/>
-        </w:rPr>
-      </w:r>
-    </w:p>
-    <w:p>
-      <w:pPr>
-        <w:pStyle w:val="Normal"/>
-        <w:bidi w:val="0"/>
-        <w:jc w:val="left"/>
-        <w:rPr>
-          <w:rFonts w:ascii="Liberation Mono" w:hAnsi="Liberation Mono"/>
-        </w:rPr>
-      </w:pPr>
-      <w:r>
-        <w:rPr>
-          <w:rFonts w:ascii="Liberation Mono" w:hAnsi="Liberation Mono"/>
-          <w:b w:val="false"/>
-          <w:bCs w:val="false"/>
-        </w:rPr>
+          <w:rFonts w:ascii="Liberation Mono" w:hAnsi="Liberation Mono"/>
+          <w:b w:val="false"/>
+          <w:b w:val="false"/>
+          <w:bCs w:val="false"/>
+        </w:rPr>
+      </w:pPr>
+      <w:r>
+        <w:rPr>
+          <w:rFonts w:ascii="Liberation Mono" w:hAnsi="Liberation Mono"/>
+          <w:b w:val="false"/>
+          <w:bCs w:val="false"/>
+        </w:rPr>
+      </w:r>
+    </w:p>
+    <w:p>
+      <w:pPr>
+        <w:pStyle w:val="Normal"/>
+        <w:bidi w:val="0"/>
+        <w:jc w:val="left"/>
+        <w:rPr>
+          <w:rFonts w:ascii="Liberation Mono" w:hAnsi="Liberation Mono"/>
+        </w:rPr>
+      </w:pPr>
+      <w:r>
+        <w:rPr/>
       </w:r>
       <m:oMath xmlns:m="http://schemas.openxmlformats.org/officeDocument/2006/math">
         <m:sSub>
@@ -5106,11 +5132,7 @@
         <w:t xml:space="preserve"> </w:t>
       </w:r>
       <w:r>
-        <w:rPr>
-          <w:rFonts w:ascii="Liberation Mono" w:hAnsi="Liberation Mono"/>
-          <w:b w:val="false"/>
-          <w:bCs w:val="false"/>
-        </w:rPr>
+        <w:rPr/>
       </w:r>
       <m:oMath xmlns:m="http://schemas.openxmlformats.org/officeDocument/2006/math">
         <m:sSub>
@@ -5170,14 +5192,13 @@
         <w:jc w:val="left"/>
         <w:rPr>
           <w:rFonts w:ascii="Liberation Mono" w:hAnsi="Liberation Mono"/>
-        </w:rPr>
-      </w:pPr>
-      <w:r>
-        <w:rPr>
-          <w:rFonts w:ascii="Liberation Mono" w:hAnsi="Liberation Mono"/>
-          <w:b w:val="false"/>
-          <w:bCs w:val="false"/>
-        </w:rPr>
+          <w:b w:val="false"/>
+          <w:b w:val="false"/>
+          <w:bCs w:val="false"/>
+        </w:rPr>
+      </w:pPr>
+      <w:r>
+        <w:rPr/>
       </w:r>
       <m:oMathPara xmlns:m="http://schemas.openxmlformats.org/officeDocument/2006/math">
         <m:oMathParaPr>
@@ -5248,14 +5269,13 @@
         <w:jc w:val="left"/>
         <w:rPr>
           <w:rFonts w:ascii="Liberation Mono" w:hAnsi="Liberation Mono"/>
-        </w:rPr>
-      </w:pPr>
-      <w:r>
-        <w:rPr>
-          <w:rFonts w:ascii="Liberation Mono" w:hAnsi="Liberation Mono"/>
-          <w:b w:val="false"/>
-          <w:bCs w:val="false"/>
-        </w:rPr>
+          <w:b w:val="false"/>
+          <w:b w:val="false"/>
+          <w:bCs w:val="false"/>
+        </w:rPr>
+      </w:pPr>
+      <w:r>
+        <w:rPr/>
       </w:r>
       <m:oMathPara xmlns:m="http://schemas.openxmlformats.org/officeDocument/2006/math">
         <m:oMathParaPr>
@@ -5340,14 +5360,13 @@
         <w:jc w:val="left"/>
         <w:rPr>
           <w:rFonts w:ascii="Liberation Mono" w:hAnsi="Liberation Mono"/>
-        </w:rPr>
-      </w:pPr>
-      <w:r>
-        <w:rPr>
-          <w:rFonts w:ascii="Liberation Mono" w:hAnsi="Liberation Mono"/>
-          <w:b w:val="false"/>
-          <w:bCs w:val="false"/>
-        </w:rPr>
+          <w:b w:val="false"/>
+          <w:b w:val="false"/>
+          <w:bCs w:val="false"/>
+        </w:rPr>
+      </w:pPr>
+      <w:r>
+        <w:rPr/>
       </w:r>
       <m:oMathPara xmlns:m="http://schemas.openxmlformats.org/officeDocument/2006/math">
         <m:oMathParaPr>
@@ -5430,14 +5449,13 @@
         <w:jc w:val="left"/>
         <w:rPr>
           <w:rFonts w:ascii="Liberation Mono" w:hAnsi="Liberation Mono"/>
-        </w:rPr>
-      </w:pPr>
-      <w:r>
-        <w:rPr>
-          <w:rFonts w:ascii="Liberation Mono" w:hAnsi="Liberation Mono"/>
-          <w:b w:val="false"/>
-          <w:bCs w:val="false"/>
-        </w:rPr>
+          <w:b w:val="false"/>
+          <w:b w:val="false"/>
+          <w:bCs w:val="false"/>
+        </w:rPr>
+      </w:pPr>
+      <w:r>
+        <w:rPr/>
       </w:r>
       <m:oMathPara xmlns:m="http://schemas.openxmlformats.org/officeDocument/2006/math">
         <m:oMathParaPr>
@@ -5490,14 +5508,13 @@
         <w:jc w:val="left"/>
         <w:rPr>
           <w:rFonts w:ascii="Liberation Mono" w:hAnsi="Liberation Mono"/>
-        </w:rPr>
-      </w:pPr>
-      <w:r>
-        <w:rPr>
-          <w:rFonts w:ascii="Liberation Mono" w:hAnsi="Liberation Mono"/>
-          <w:b w:val="false"/>
-          <w:bCs w:val="false"/>
-        </w:rPr>
+          <w:b w:val="false"/>
+          <w:b w:val="false"/>
+          <w:bCs w:val="false"/>
+        </w:rPr>
+      </w:pPr>
+      <w:r>
+        <w:rPr/>
       </w:r>
       <m:oMathPara xmlns:m="http://schemas.openxmlformats.org/officeDocument/2006/math">
         <m:oMathParaPr>
@@ -5579,24 +5596,30 @@
         <w:bidi w:val="0"/>
         <w:jc w:val="left"/>
         <w:rPr>
-          <w:b w:val="false"/>
-          <w:b w:val="false"/>
-          <w:bCs w:val="false"/>
-        </w:rPr>
-      </w:pPr>
-      <w:r>
-        <w:rPr>
-          <w:rFonts w:ascii="Liberation Mono" w:hAnsi="Liberation Mono"/>
-        </w:rPr>
-      </w:r>
-    </w:p>
-    <w:p>
-      <w:pPr>
-        <w:pStyle w:val="Normal"/>
-        <w:bidi w:val="0"/>
-        <w:jc w:val="left"/>
-        <w:rPr>
-          <w:rFonts w:ascii="Liberation Mono" w:hAnsi="Liberation Mono"/>
+          <w:rFonts w:ascii="Liberation Mono" w:hAnsi="Liberation Mono"/>
+          <w:b w:val="false"/>
+          <w:b w:val="false"/>
+          <w:bCs w:val="false"/>
+        </w:rPr>
+      </w:pPr>
+      <w:r>
+        <w:rPr>
+          <w:rFonts w:ascii="Liberation Mono" w:hAnsi="Liberation Mono"/>
+          <w:b w:val="false"/>
+          <w:bCs w:val="false"/>
+        </w:rPr>
+      </w:r>
+    </w:p>
+    <w:p>
+      <w:pPr>
+        <w:pStyle w:val="Normal"/>
+        <w:bidi w:val="0"/>
+        <w:jc w:val="left"/>
+        <w:rPr>
+          <w:rFonts w:ascii="Liberation Mono" w:hAnsi="Liberation Mono"/>
+          <w:b w:val="false"/>
+          <w:b w:val="false"/>
+          <w:bCs w:val="false"/>
         </w:rPr>
       </w:pPr>
       <w:r>
@@ -5615,14 +5638,13 @@
         <w:jc w:val="left"/>
         <w:rPr>
           <w:rFonts w:ascii="Liberation Mono" w:hAnsi="Liberation Mono"/>
-        </w:rPr>
-      </w:pPr>
-      <w:r>
-        <w:rPr>
-          <w:rFonts w:ascii="Liberation Mono" w:hAnsi="Liberation Mono"/>
-          <w:b w:val="false"/>
-          <w:bCs w:val="false"/>
-        </w:rPr>
+          <w:b w:val="false"/>
+          <w:b w:val="false"/>
+          <w:bCs w:val="false"/>
+        </w:rPr>
+      </w:pPr>
+      <w:r>
+        <w:rPr/>
       </w:r>
       <m:oMathPara xmlns:m="http://schemas.openxmlformats.org/officeDocument/2006/math">
         <m:oMathParaPr>
@@ -5799,24 +5821,30 @@
         <w:bidi w:val="0"/>
         <w:jc w:val="left"/>
         <w:rPr>
-          <w:b w:val="false"/>
-          <w:b w:val="false"/>
-          <w:bCs w:val="false"/>
-        </w:rPr>
-      </w:pPr>
-      <w:r>
-        <w:rPr>
-          <w:rFonts w:ascii="Liberation Mono" w:hAnsi="Liberation Mono"/>
-        </w:rPr>
-      </w:r>
-    </w:p>
-    <w:p>
-      <w:pPr>
-        <w:pStyle w:val="Normal"/>
-        <w:bidi w:val="0"/>
-        <w:jc w:val="left"/>
-        <w:rPr>
-          <w:rFonts w:ascii="Liberation Mono" w:hAnsi="Liberation Mono"/>
+          <w:rFonts w:ascii="Liberation Mono" w:hAnsi="Liberation Mono"/>
+          <w:b w:val="false"/>
+          <w:b w:val="false"/>
+          <w:bCs w:val="false"/>
+        </w:rPr>
+      </w:pPr>
+      <w:r>
+        <w:rPr>
+          <w:rFonts w:ascii="Liberation Mono" w:hAnsi="Liberation Mono"/>
+          <w:b w:val="false"/>
+          <w:bCs w:val="false"/>
+        </w:rPr>
+      </w:r>
+    </w:p>
+    <w:p>
+      <w:pPr>
+        <w:pStyle w:val="Normal"/>
+        <w:bidi w:val="0"/>
+        <w:jc w:val="left"/>
+        <w:rPr>
+          <w:rFonts w:ascii="Liberation Mono" w:hAnsi="Liberation Mono"/>
+          <w:b w:val="false"/>
+          <w:b w:val="false"/>
+          <w:bCs w:val="false"/>
         </w:rPr>
       </w:pPr>
       <w:r>
@@ -5835,14 +5863,13 @@
         <w:jc w:val="left"/>
         <w:rPr>
           <w:rFonts w:ascii="Liberation Mono" w:hAnsi="Liberation Mono"/>
-        </w:rPr>
-      </w:pPr>
-      <w:r>
-        <w:rPr>
-          <w:rFonts w:ascii="Liberation Mono" w:hAnsi="Liberation Mono"/>
-          <w:b w:val="false"/>
-          <w:bCs w:val="false"/>
-        </w:rPr>
+          <w:b w:val="false"/>
+          <w:b w:val="false"/>
+          <w:bCs w:val="false"/>
+        </w:rPr>
+      </w:pPr>
+      <w:r>
+        <w:rPr/>
       </w:r>
       <m:oMathPara xmlns:m="http://schemas.openxmlformats.org/officeDocument/2006/math">
         <m:oMathParaPr>
@@ -5990,24 +6017,30 @@
         <w:bidi w:val="0"/>
         <w:jc w:val="left"/>
         <w:rPr>
-          <w:b w:val="false"/>
-          <w:b w:val="false"/>
-          <w:bCs w:val="false"/>
-        </w:rPr>
-      </w:pPr>
-      <w:r>
-        <w:rPr>
-          <w:rFonts w:ascii="Liberation Mono" w:hAnsi="Liberation Mono"/>
-        </w:rPr>
-      </w:r>
-    </w:p>
-    <w:p>
-      <w:pPr>
-        <w:pStyle w:val="Normal"/>
-        <w:bidi w:val="0"/>
-        <w:jc w:val="left"/>
-        <w:rPr>
-          <w:rFonts w:ascii="Liberation Mono" w:hAnsi="Liberation Mono"/>
+          <w:rFonts w:ascii="Liberation Mono" w:hAnsi="Liberation Mono"/>
+          <w:b w:val="false"/>
+          <w:b w:val="false"/>
+          <w:bCs w:val="false"/>
+        </w:rPr>
+      </w:pPr>
+      <w:r>
+        <w:rPr>
+          <w:rFonts w:ascii="Liberation Mono" w:hAnsi="Liberation Mono"/>
+          <w:b w:val="false"/>
+          <w:bCs w:val="false"/>
+        </w:rPr>
+      </w:r>
+    </w:p>
+    <w:p>
+      <w:pPr>
+        <w:pStyle w:val="Normal"/>
+        <w:bidi w:val="0"/>
+        <w:jc w:val="left"/>
+        <w:rPr>
+          <w:rFonts w:ascii="Liberation Mono" w:hAnsi="Liberation Mono"/>
+          <w:b w:val="false"/>
+          <w:b w:val="false"/>
+          <w:bCs w:val="false"/>
         </w:rPr>
       </w:pPr>
       <w:r>
@@ -6026,6 +6059,9 @@
         <w:jc w:val="left"/>
         <w:rPr>
           <w:rFonts w:ascii="Liberation Mono" w:hAnsi="Liberation Mono"/>
+          <w:b w:val="false"/>
+          <w:b w:val="false"/>
+          <w:bCs w:val="false"/>
         </w:rPr>
       </w:pPr>
       <w:r>
@@ -6044,6 +6080,9 @@
         <w:jc w:val="left"/>
         <w:rPr>
           <w:rFonts w:ascii="Liberation Mono" w:hAnsi="Liberation Mono"/>
+          <w:b w:val="false"/>
+          <w:b w:val="false"/>
+          <w:bCs w:val="false"/>
         </w:rPr>
       </w:pPr>
       <w:r>
@@ -6062,6 +6101,9 @@
         <w:jc w:val="left"/>
         <w:rPr>
           <w:rFonts w:ascii="Liberation Mono" w:hAnsi="Liberation Mono"/>
+          <w:b w:val="false"/>
+          <w:b w:val="false"/>
+          <w:bCs w:val="false"/>
         </w:rPr>
       </w:pPr>
       <w:r>
@@ -6080,14 +6122,13 @@
         <w:jc w:val="left"/>
         <w:rPr>
           <w:rFonts w:ascii="Liberation Mono" w:hAnsi="Liberation Mono"/>
-        </w:rPr>
-      </w:pPr>
-      <w:r>
-        <w:rPr>
-          <w:rFonts w:ascii="Liberation Mono" w:hAnsi="Liberation Mono"/>
-          <w:b w:val="false"/>
-          <w:bCs w:val="false"/>
-        </w:rPr>
+          <w:b w:val="false"/>
+          <w:b w:val="false"/>
+          <w:bCs w:val="false"/>
+        </w:rPr>
+      </w:pPr>
+      <w:r>
+        <w:rPr/>
       </w:r>
       <m:oMathPara xmlns:m="http://schemas.openxmlformats.org/officeDocument/2006/math">
         <m:oMathParaPr>
@@ -6194,14 +6235,13 @@
         <w:jc w:val="left"/>
         <w:rPr>
           <w:rFonts w:ascii="Liberation Mono" w:hAnsi="Liberation Mono"/>
-        </w:rPr>
-      </w:pPr>
-      <w:r>
-        <w:rPr>
-          <w:rFonts w:ascii="Liberation Mono" w:hAnsi="Liberation Mono"/>
-          <w:b w:val="false"/>
-          <w:bCs w:val="false"/>
-        </w:rPr>
+          <w:b w:val="false"/>
+          <w:b w:val="false"/>
+          <w:bCs w:val="false"/>
+        </w:rPr>
+      </w:pPr>
+      <w:r>
+        <w:rPr/>
       </w:r>
       <m:oMathPara xmlns:m="http://schemas.openxmlformats.org/officeDocument/2006/math">
         <m:oMathParaPr>
@@ -6272,14 +6312,13 @@
         <w:jc w:val="left"/>
         <w:rPr>
           <w:rFonts w:ascii="Liberation Mono" w:hAnsi="Liberation Mono"/>
-        </w:rPr>
-      </w:pPr>
-      <w:r>
-        <w:rPr>
-          <w:rFonts w:ascii="Liberation Mono" w:hAnsi="Liberation Mono"/>
-          <w:b w:val="false"/>
-          <w:bCs w:val="false"/>
-        </w:rPr>
+          <w:b w:val="false"/>
+          <w:b w:val="false"/>
+          <w:bCs w:val="false"/>
+        </w:rPr>
+      </w:pPr>
+      <w:r>
+        <w:rPr/>
       </w:r>
       <m:oMathPara xmlns:m="http://schemas.openxmlformats.org/officeDocument/2006/math">
         <m:oMathParaPr>
@@ -6349,32 +6388,34 @@
         <w:bidi w:val="0"/>
         <w:jc w:val="left"/>
         <w:rPr>
-          <w:b w:val="false"/>
-          <w:b w:val="false"/>
-          <w:bCs w:val="false"/>
-        </w:rPr>
-      </w:pPr>
-      <w:r>
-        <w:rPr>
-          <w:rFonts w:ascii="Liberation Mono" w:hAnsi="Liberation Mono"/>
-        </w:rPr>
-      </w:r>
-    </w:p>
-    <w:p>
-      <w:pPr>
-        <w:pStyle w:val="Normal"/>
-        <w:bidi w:val="0"/>
-        <w:jc w:val="left"/>
-        <w:rPr>
-          <w:rFonts w:ascii="Liberation Mono" w:hAnsi="Liberation Mono"/>
-        </w:rPr>
-      </w:pPr>
-      <w:r>
-        <w:rPr>
-          <w:rFonts w:ascii="Liberation Mono" w:hAnsi="Liberation Mono"/>
-          <w:b w:val="false"/>
-          <w:bCs w:val="false"/>
-        </w:rPr>
+          <w:rFonts w:ascii="Liberation Mono" w:hAnsi="Liberation Mono"/>
+          <w:b w:val="false"/>
+          <w:b w:val="false"/>
+          <w:bCs w:val="false"/>
+        </w:rPr>
+      </w:pPr>
+      <w:r>
+        <w:rPr>
+          <w:rFonts w:ascii="Liberation Mono" w:hAnsi="Liberation Mono"/>
+          <w:b w:val="false"/>
+          <w:bCs w:val="false"/>
+        </w:rPr>
+      </w:r>
+    </w:p>
+    <w:p>
+      <w:pPr>
+        <w:pStyle w:val="Normal"/>
+        <w:bidi w:val="0"/>
+        <w:jc w:val="left"/>
+        <w:rPr>
+          <w:rFonts w:ascii="Liberation Mono" w:hAnsi="Liberation Mono"/>
+          <w:b w:val="false"/>
+          <w:b w:val="false"/>
+          <w:bCs w:val="false"/>
+        </w:rPr>
+      </w:pPr>
+      <w:r>
+        <w:rPr/>
       </w:r>
       <m:oMathPara xmlns:m="http://schemas.openxmlformats.org/officeDocument/2006/math">
         <m:oMathParaPr>
@@ -6493,6 +6534,9 @@
         <w:jc w:val="left"/>
         <w:rPr>
           <w:rFonts w:ascii="Liberation Mono" w:hAnsi="Liberation Mono"/>
+          <w:b w:val="false"/>
+          <w:b w:val="false"/>
+          <w:bCs w:val="false"/>
         </w:rPr>
       </w:pPr>
       <w:r>
@@ -6511,14 +6555,13 @@
         <w:jc w:val="left"/>
         <w:rPr>
           <w:rFonts w:ascii="Liberation Mono" w:hAnsi="Liberation Mono"/>
-        </w:rPr>
-      </w:pPr>
-      <w:r>
-        <w:rPr>
-          <w:rFonts w:ascii="Liberation Mono" w:hAnsi="Liberation Mono"/>
-          <w:b w:val="false"/>
-          <w:bCs w:val="false"/>
-        </w:rPr>
+          <w:b w:val="false"/>
+          <w:b w:val="false"/>
+          <w:bCs w:val="false"/>
+        </w:rPr>
+      </w:pPr>
+      <w:r>
+        <w:rPr/>
       </w:r>
       <m:oMathPara xmlns:m="http://schemas.openxmlformats.org/officeDocument/2006/math">
         <m:oMathParaPr>
@@ -6667,14 +6710,13 @@
         <w:jc w:val="left"/>
         <w:rPr>
           <w:rFonts w:ascii="Liberation Mono" w:hAnsi="Liberation Mono"/>
-        </w:rPr>
-      </w:pPr>
-      <w:r>
-        <w:rPr>
-          <w:rFonts w:ascii="Liberation Mono" w:hAnsi="Liberation Mono"/>
-          <w:b w:val="false"/>
-          <w:bCs w:val="false"/>
-        </w:rPr>
+          <w:b w:val="false"/>
+          <w:b w:val="false"/>
+          <w:bCs w:val="false"/>
+        </w:rPr>
+      </w:pPr>
+      <w:r>
+        <w:rPr/>
       </w:r>
       <m:oMathPara xmlns:m="http://schemas.openxmlformats.org/officeDocument/2006/math">
         <m:oMathParaPr>
@@ -6841,14 +6883,13 @@
         <w:jc w:val="left"/>
         <w:rPr>
           <w:rFonts w:ascii="Liberation Mono" w:hAnsi="Liberation Mono"/>
-        </w:rPr>
-      </w:pPr>
-      <w:r>
-        <w:rPr>
-          <w:rFonts w:ascii="Liberation Mono" w:hAnsi="Liberation Mono"/>
-          <w:b w:val="false"/>
-          <w:bCs w:val="false"/>
-        </w:rPr>
+          <w:b w:val="false"/>
+          <w:b w:val="false"/>
+          <w:bCs w:val="false"/>
+        </w:rPr>
+      </w:pPr>
+      <w:r>
+        <w:rPr/>
       </w:r>
       <m:oMathPara xmlns:m="http://schemas.openxmlformats.org/officeDocument/2006/math">
         <m:oMathParaPr>
@@ -6907,6 +6948,9 @@
         <w:jc w:val="left"/>
         <w:rPr>
           <w:rFonts w:ascii="Liberation Mono" w:hAnsi="Liberation Mono"/>
+          <w:b w:val="false"/>
+          <w:b w:val="false"/>
+          <w:bCs w:val="false"/>
         </w:rPr>
       </w:pPr>
       <w:r>
@@ -6925,6 +6969,9 @@
         <w:jc w:val="left"/>
         <w:rPr>
           <w:rFonts w:ascii="Liberation Mono" w:hAnsi="Liberation Mono"/>
+          <w:b w:val="false"/>
+          <w:b w:val="false"/>
+          <w:bCs w:val="false"/>
         </w:rPr>
       </w:pPr>
       <w:r>
@@ -6943,14 +6990,13 @@
         <w:jc w:val="left"/>
         <w:rPr>
           <w:rFonts w:ascii="Liberation Mono" w:hAnsi="Liberation Mono"/>
-        </w:rPr>
-      </w:pPr>
-      <w:r>
-        <w:rPr>
-          <w:rFonts w:ascii="Liberation Mono" w:hAnsi="Liberation Mono"/>
-          <w:b w:val="false"/>
-          <w:bCs w:val="false"/>
-        </w:rPr>
+          <w:b w:val="false"/>
+          <w:b w:val="false"/>
+          <w:bCs w:val="false"/>
+        </w:rPr>
+      </w:pPr>
+      <w:r>
+        <w:rPr/>
       </w:r>
       <m:oMathPara xmlns:m="http://schemas.openxmlformats.org/officeDocument/2006/math">
         <m:oMathParaPr>
@@ -7068,24 +7114,30 @@
         <w:bidi w:val="0"/>
         <w:jc w:val="left"/>
         <w:rPr>
-          <w:b w:val="false"/>
-          <w:b w:val="false"/>
-          <w:bCs w:val="false"/>
-        </w:rPr>
-      </w:pPr>
-      <w:r>
-        <w:rPr>
-          <w:rFonts w:ascii="Liberation Mono" w:hAnsi="Liberation Mono"/>
-        </w:rPr>
-      </w:r>
-    </w:p>
-    <w:p>
-      <w:pPr>
-        <w:pStyle w:val="Normal"/>
-        <w:bidi w:val="0"/>
-        <w:jc w:val="left"/>
-        <w:rPr>
-          <w:rFonts w:ascii="Liberation Mono" w:hAnsi="Liberation Mono"/>
+          <w:rFonts w:ascii="Liberation Mono" w:hAnsi="Liberation Mono"/>
+          <w:b w:val="false"/>
+          <w:b w:val="false"/>
+          <w:bCs w:val="false"/>
+        </w:rPr>
+      </w:pPr>
+      <w:r>
+        <w:rPr>
+          <w:rFonts w:ascii="Liberation Mono" w:hAnsi="Liberation Mono"/>
+          <w:b w:val="false"/>
+          <w:bCs w:val="false"/>
+        </w:rPr>
+      </w:r>
+    </w:p>
+    <w:p>
+      <w:pPr>
+        <w:pStyle w:val="Normal"/>
+        <w:bidi w:val="0"/>
+        <w:jc w:val="left"/>
+        <w:rPr>
+          <w:rFonts w:ascii="Liberation Mono" w:hAnsi="Liberation Mono"/>
+          <w:b w:val="false"/>
+          <w:b w:val="false"/>
+          <w:bCs w:val="false"/>
         </w:rPr>
       </w:pPr>
       <w:r>
@@ -7107,11 +7159,7 @@
         </w:rPr>
       </w:pPr>
       <w:r>
-        <w:rPr>
-          <w:rFonts w:ascii="Liberation Mono" w:hAnsi="Liberation Mono"/>
-          <w:b w:val="false"/>
-          <w:bCs w:val="false"/>
-        </w:rPr>
+        <w:rPr/>
       </w:r>
       <m:oMath xmlns:m="http://schemas.openxmlformats.org/officeDocument/2006/math">
         <m:sSub>
@@ -7220,11 +7268,7 @@
         <w:t xml:space="preserve">, </w:t>
       </w:r>
       <w:r>
-        <w:rPr>
-          <w:rFonts w:ascii="Liberation Mono" w:hAnsi="Liberation Mono"/>
-          <w:b w:val="false"/>
-          <w:bCs w:val="false"/>
-        </w:rPr>
+        <w:rPr/>
       </w:r>
       <m:oMath xmlns:m="http://schemas.openxmlformats.org/officeDocument/2006/math">
         <m:sSub>
@@ -7332,14 +7376,13 @@
         <w:jc w:val="left"/>
         <w:rPr>
           <w:rFonts w:ascii="Liberation Mono" w:hAnsi="Liberation Mono"/>
-        </w:rPr>
-      </w:pPr>
-      <w:r>
-        <w:rPr>
-          <w:rFonts w:ascii="Liberation Mono" w:hAnsi="Liberation Mono"/>
-          <w:b w:val="false"/>
-          <w:bCs w:val="false"/>
-        </w:rPr>
+          <w:b w:val="false"/>
+          <w:b w:val="false"/>
+          <w:bCs w:val="false"/>
+        </w:rPr>
+      </w:pPr>
+      <w:r>
+        <w:rPr/>
       </w:r>
       <m:oMathPara xmlns:m="http://schemas.openxmlformats.org/officeDocument/2006/math">
         <m:oMathParaPr>
@@ -7451,14 +7494,17 @@
         <w:bidi w:val="0"/>
         <w:jc w:val="left"/>
         <w:rPr>
-          <w:b w:val="false"/>
-          <w:b w:val="false"/>
-          <w:bCs w:val="false"/>
-        </w:rPr>
-      </w:pPr>
-      <w:r>
-        <w:rPr>
-          <w:rFonts w:ascii="Liberation Mono" w:hAnsi="Liberation Mono"/>
+          <w:rFonts w:ascii="Liberation Mono" w:hAnsi="Liberation Mono"/>
+          <w:b w:val="false"/>
+          <w:b w:val="false"/>
+          <w:bCs w:val="false"/>
+        </w:rPr>
+      </w:pPr>
+      <w:r>
+        <w:rPr>
+          <w:rFonts w:ascii="Liberation Mono" w:hAnsi="Liberation Mono"/>
+          <w:b w:val="false"/>
+          <w:bCs w:val="false"/>
         </w:rPr>
       </w:r>
     </w:p>
@@ -7469,6 +7515,9 @@
         <w:jc w:val="center"/>
         <w:rPr>
           <w:rFonts w:ascii="Liberation Mono" w:hAnsi="Liberation Mono"/>
+          <w:b w:val="false"/>
+          <w:b w:val="false"/>
+          <w:bCs w:val="false"/>
         </w:rPr>
       </w:pPr>
       <w:r>
@@ -7487,6 +7536,9 @@
         <w:jc w:val="left"/>
         <w:rPr>
           <w:rFonts w:ascii="Liberation Mono" w:hAnsi="Liberation Mono"/>
+          <w:b w:val="false"/>
+          <w:b w:val="false"/>
+          <w:bCs w:val="false"/>
         </w:rPr>
       </w:pPr>
       <w:r>
@@ -7505,6 +7557,9 @@
         <w:jc w:val="left"/>
         <w:rPr>
           <w:rFonts w:ascii="Liberation Mono" w:hAnsi="Liberation Mono"/>
+          <w:b w:val="false"/>
+          <w:b w:val="false"/>
+          <w:bCs w:val="false"/>
         </w:rPr>
       </w:pPr>
       <w:r>
@@ -7523,6 +7578,9 @@
         <w:jc w:val="left"/>
         <w:rPr>
           <w:rFonts w:ascii="Liberation Mono" w:hAnsi="Liberation Mono"/>
+          <w:b w:val="false"/>
+          <w:b w:val="false"/>
+          <w:bCs w:val="false"/>
         </w:rPr>
       </w:pPr>
       <w:r>
@@ -7540,42 +7598,59 @@
         <w:bidi w:val="0"/>
         <w:jc w:val="left"/>
         <w:rPr>
-          <w:b w:val="false"/>
-          <w:b w:val="false"/>
-          <w:bCs w:val="false"/>
-        </w:rPr>
-      </w:pPr>
-      <w:r>
-        <w:rPr>
-          <w:rFonts w:ascii="Liberation Mono" w:hAnsi="Liberation Mono"/>
-        </w:rPr>
-      </w:r>
-    </w:p>
-    <w:p>
-      <w:pPr>
-        <w:pStyle w:val="Normal"/>
-        <w:bidi w:val="0"/>
-        <w:jc w:val="left"/>
-        <w:rPr>
-          <w:rFonts w:ascii="Liberation Mono" w:hAnsi="Liberation Mono"/>
-        </w:rPr>
-      </w:pPr>
-      <w:r>
-        <w:rPr>
-          <w:rFonts w:ascii="Liberation Mono" w:hAnsi="Liberation Mono"/>
-          <w:b w:val="false"/>
-          <w:bCs w:val="false"/>
-        </w:rPr>
-        <w:t>NODAL ANALYSIS</w:t>
-      </w:r>
-    </w:p>
-    <w:p>
-      <w:pPr>
-        <w:pStyle w:val="Normal"/>
-        <w:bidi w:val="0"/>
-        <w:jc w:val="left"/>
-        <w:rPr>
-          <w:rFonts w:ascii="Liberation Mono" w:hAnsi="Liberation Mono"/>
+          <w:rFonts w:ascii="Liberation Mono" w:hAnsi="Liberation Mono"/>
+          <w:b w:val="false"/>
+          <w:b w:val="false"/>
+          <w:bCs w:val="false"/>
+        </w:rPr>
+      </w:pPr>
+      <w:r>
+        <w:rPr>
+          <w:rFonts w:ascii="Liberation Mono" w:hAnsi="Liberation Mono"/>
+          <w:b w:val="false"/>
+          <w:bCs w:val="false"/>
+        </w:rPr>
+      </w:r>
+    </w:p>
+    <w:p>
+      <w:pPr>
+        <w:pStyle w:val="Normal"/>
+        <w:bidi w:val="0"/>
+        <w:jc w:val="left"/>
+        <w:rPr>
+          <w:rFonts w:ascii="Liberation Mono" w:hAnsi="Liberation Mono"/>
+          <w:b w:val="false"/>
+          <w:b w:val="false"/>
+          <w:bCs w:val="false"/>
+        </w:rPr>
+      </w:pPr>
+      <w:r>
+        <w:rPr>
+          <w:rFonts w:ascii="Liberation Mono" w:hAnsi="Liberation Mono"/>
+          <w:b w:val="false"/>
+          <w:bCs w:val="false"/>
+        </w:rPr>
+        <w:t xml:space="preserve">NODAL ANALYSIS </w:t>
+      </w:r>
+      <w:r>
+        <w:rPr>
+          <w:rFonts w:ascii="Liberation Mono" w:hAnsi="Liberation Mono"/>
+          <w:b w:val="false"/>
+          <w:bCs w:val="false"/>
+        </w:rPr>
+        <w:t>WITH CURRENT SOURCES</w:t>
+      </w:r>
+    </w:p>
+    <w:p>
+      <w:pPr>
+        <w:pStyle w:val="Normal"/>
+        <w:bidi w:val="0"/>
+        <w:jc w:val="left"/>
+        <w:rPr>
+          <w:rFonts w:ascii="Liberation Mono" w:hAnsi="Liberation Mono"/>
+          <w:b w:val="false"/>
+          <w:b w:val="false"/>
+          <w:bCs w:val="false"/>
         </w:rPr>
       </w:pPr>
       <w:r>
@@ -7593,24 +7668,30 @@
         <w:bidi w:val="0"/>
         <w:jc w:val="left"/>
         <w:rPr>
-          <w:b w:val="false"/>
-          <w:b w:val="false"/>
-          <w:bCs w:val="false"/>
-        </w:rPr>
-      </w:pPr>
-      <w:r>
-        <w:rPr>
-          <w:rFonts w:ascii="Liberation Mono" w:hAnsi="Liberation Mono"/>
-        </w:rPr>
-      </w:r>
-    </w:p>
-    <w:p>
-      <w:pPr>
-        <w:pStyle w:val="Normal"/>
-        <w:bidi w:val="0"/>
-        <w:jc w:val="left"/>
-        <w:rPr>
-          <w:rFonts w:ascii="Liberation Mono" w:hAnsi="Liberation Mono"/>
+          <w:rFonts w:ascii="Liberation Mono" w:hAnsi="Liberation Mono"/>
+          <w:b w:val="false"/>
+          <w:b w:val="false"/>
+          <w:bCs w:val="false"/>
+        </w:rPr>
+      </w:pPr>
+      <w:r>
+        <w:rPr>
+          <w:rFonts w:ascii="Liberation Mono" w:hAnsi="Liberation Mono"/>
+          <w:b w:val="false"/>
+          <w:bCs w:val="false"/>
+        </w:rPr>
+      </w:r>
+    </w:p>
+    <w:p>
+      <w:pPr>
+        <w:pStyle w:val="Normal"/>
+        <w:bidi w:val="0"/>
+        <w:jc w:val="left"/>
+        <w:rPr>
+          <w:rFonts w:ascii="Liberation Mono" w:hAnsi="Liberation Mono"/>
+          <w:b w:val="false"/>
+          <w:b w:val="false"/>
+          <w:bCs w:val="false"/>
         </w:rPr>
       </w:pPr>
       <w:r>
@@ -7628,24 +7709,30 @@
         <w:bidi w:val="0"/>
         <w:jc w:val="left"/>
         <w:rPr>
-          <w:b w:val="false"/>
-          <w:b w:val="false"/>
-          <w:bCs w:val="false"/>
-        </w:rPr>
-      </w:pPr>
-      <w:r>
-        <w:rPr>
-          <w:rFonts w:ascii="Liberation Mono" w:hAnsi="Liberation Mono"/>
-        </w:rPr>
-      </w:r>
-    </w:p>
-    <w:p>
-      <w:pPr>
-        <w:pStyle w:val="Normal"/>
-        <w:bidi w:val="0"/>
-        <w:jc w:val="left"/>
-        <w:rPr>
-          <w:rFonts w:ascii="Liberation Mono" w:hAnsi="Liberation Mono"/>
+          <w:rFonts w:ascii="Liberation Mono" w:hAnsi="Liberation Mono"/>
+          <w:b w:val="false"/>
+          <w:b w:val="false"/>
+          <w:bCs w:val="false"/>
+        </w:rPr>
+      </w:pPr>
+      <w:r>
+        <w:rPr>
+          <w:rFonts w:ascii="Liberation Mono" w:hAnsi="Liberation Mono"/>
+          <w:b w:val="false"/>
+          <w:bCs w:val="false"/>
+        </w:rPr>
+      </w:r>
+    </w:p>
+    <w:p>
+      <w:pPr>
+        <w:pStyle w:val="Normal"/>
+        <w:bidi w:val="0"/>
+        <w:jc w:val="left"/>
+        <w:rPr>
+          <w:rFonts w:ascii="Liberation Mono" w:hAnsi="Liberation Mono"/>
+          <w:b w:val="false"/>
+          <w:b w:val="false"/>
+          <w:bCs w:val="false"/>
         </w:rPr>
       </w:pPr>
       <w:r>
@@ -7672,40 +7759,19 @@
           <w:b w:val="false"/>
           <w:bCs w:val="false"/>
         </w:rPr>
-        <w:t xml:space="preserve">1. </w:t>
-      </w:r>
-      <w:r>
-        <w:rPr>
-          <w:rFonts w:ascii="Liberation Mono" w:hAnsi="Liberation Mono"/>
-          <w:b w:val="false"/>
-          <w:bCs w:val="false"/>
-        </w:rPr>
-        <w:t xml:space="preserve">Select a node as the reference node </w:t>
-      </w:r>
-      <w:r>
-        <w:rPr>
-          <w:rFonts w:ascii="Liberation Mono" w:hAnsi="Liberation Mono"/>
-          <w:b w:val="false"/>
-          <w:bCs w:val="false"/>
-        </w:rPr>
-        <w:t>or datum node</w:t>
-      </w:r>
-      <w:r>
-        <w:rPr>
-          <w:rFonts w:ascii="Liberation Mono" w:hAnsi="Liberation Mono"/>
-          <w:b w:val="false"/>
-          <w:bCs w:val="false"/>
-        </w:rPr>
-        <w:t>.</w:t>
-      </w:r>
-    </w:p>
-    <w:p>
-      <w:pPr>
-        <w:pStyle w:val="Normal"/>
-        <w:bidi w:val="0"/>
-        <w:jc w:val="left"/>
-        <w:rPr>
-          <w:rFonts w:ascii="Liberation Mono" w:hAnsi="Liberation Mono"/>
+        <w:t>1. Select a node as the reference node or datum node (commonly called ground) and it is assumed to have zero potential.</w:t>
+      </w:r>
+    </w:p>
+    <w:p>
+      <w:pPr>
+        <w:pStyle w:val="Normal"/>
+        <w:bidi w:val="0"/>
+        <w:jc w:val="left"/>
+        <w:rPr>
+          <w:rFonts w:ascii="Liberation Mono" w:hAnsi="Liberation Mono"/>
+          <w:b w:val="false"/>
+          <w:b w:val="false"/>
+          <w:bCs w:val="false"/>
         </w:rPr>
       </w:pPr>
       <w:r>
@@ -7724,24 +7790,30 @@
         <w:jc w:val="left"/>
         <w:rPr>
           <w:rFonts w:ascii="Liberation Mono" w:hAnsi="Liberation Mono"/>
-        </w:rPr>
-      </w:pPr>
-      <w:r>
-        <w:rPr>
-          <w:rFonts w:ascii="Liberation Mono" w:hAnsi="Liberation Mono"/>
-          <w:b w:val="false"/>
-          <w:bCs w:val="false"/>
-        </w:rPr>
-        <w:t>3. Applu KCL to each of the nodereference nodes.</w:t>
-      </w:r>
-    </w:p>
-    <w:p>
-      <w:pPr>
-        <w:pStyle w:val="Normal"/>
-        <w:bidi w:val="0"/>
-        <w:jc w:val="left"/>
-        <w:rPr>
-          <w:rFonts w:ascii="Liberation Mono" w:hAnsi="Liberation Mono"/>
+          <w:b w:val="false"/>
+          <w:b w:val="false"/>
+          <w:bCs w:val="false"/>
+        </w:rPr>
+      </w:pPr>
+      <w:r>
+        <w:rPr>
+          <w:rFonts w:ascii="Liberation Mono" w:hAnsi="Liberation Mono"/>
+          <w:b w:val="false"/>
+          <w:bCs w:val="false"/>
+        </w:rPr>
+        <w:t>3. Apply KCL to each of the nodereference nodes.</w:t>
+      </w:r>
+    </w:p>
+    <w:p>
+      <w:pPr>
+        <w:pStyle w:val="Normal"/>
+        <w:bidi w:val="0"/>
+        <w:jc w:val="left"/>
+        <w:rPr>
+          <w:rFonts w:ascii="Liberation Mono" w:hAnsi="Liberation Mono"/>
+          <w:b w:val="false"/>
+          <w:b w:val="false"/>
+          <w:bCs w:val="false"/>
         </w:rPr>
       </w:pPr>
       <w:r>
@@ -7760,6 +7832,9 @@
         <w:jc w:val="left"/>
         <w:rPr>
           <w:rFonts w:ascii="Liberation Mono" w:hAnsi="Liberation Mono"/>
+          <w:b w:val="false"/>
+          <w:b w:val="false"/>
+          <w:bCs w:val="false"/>
         </w:rPr>
       </w:pPr>
       <w:r>
@@ -7769,6 +7844,1012 @@
           <w:bCs w:val="false"/>
         </w:rPr>
         <w:t>5. Solve the resulting simultaneous equations to obtain the unknown node voltages</w:t>
+      </w:r>
+    </w:p>
+    <w:p>
+      <w:pPr>
+        <w:pStyle w:val="Normal"/>
+        <w:bidi w:val="0"/>
+        <w:jc w:val="left"/>
+        <w:rPr>
+          <w:rFonts w:ascii="Liberation Mono" w:hAnsi="Liberation Mono"/>
+          <w:b w:val="false"/>
+          <w:b w:val="false"/>
+          <w:bCs w:val="false"/>
+        </w:rPr>
+      </w:pPr>
+      <w:r>
+        <w:rPr>
+          <w:rFonts w:ascii="Liberation Mono" w:hAnsi="Liberation Mono"/>
+          <w:b w:val="false"/>
+          <w:bCs w:val="false"/>
+        </w:rPr>
+      </w:r>
+    </w:p>
+    <w:p>
+      <w:pPr>
+        <w:pStyle w:val="Normal"/>
+        <w:bidi w:val="0"/>
+        <w:jc w:val="left"/>
+        <w:rPr>
+          <w:rFonts w:ascii="Liberation Mono" w:hAnsi="Liberation Mono"/>
+          <w:b w:val="false"/>
+          <w:b w:val="false"/>
+          <w:bCs w:val="false"/>
+        </w:rPr>
+      </w:pPr>
+      <w:r>
+        <w:rPr>
+          <w:rFonts w:ascii="Liberation Mono" w:hAnsi="Liberation Mono"/>
+          <w:b w:val="false"/>
+          <w:bCs w:val="false"/>
+        </w:rPr>
+        <w:t xml:space="preserve">Current </w:t>
+      </w:r>
+      <w:r>
+        <w:rPr>
+          <w:rFonts w:ascii="Liberation Mono" w:hAnsi="Liberation Mono"/>
+          <w:b w:val="false"/>
+          <w:bCs w:val="false"/>
+          <w:u w:val="double"/>
+        </w:rPr>
+        <w:t>flows</w:t>
+      </w:r>
+      <w:r>
+        <w:rPr>
+          <w:rFonts w:ascii="Liberation Mono" w:hAnsi="Liberation Mono"/>
+          <w:b w:val="false"/>
+          <w:bCs w:val="false"/>
+        </w:rPr>
+        <w:t xml:space="preserve"> from higher potential to lower potential</w:t>
+      </w:r>
+    </w:p>
+    <w:p>
+      <w:pPr>
+        <w:pStyle w:val="Normal"/>
+        <w:bidi w:val="0"/>
+        <w:jc w:val="left"/>
+        <w:rPr>
+          <w:rFonts w:ascii="Liberation Mono" w:hAnsi="Liberation Mono"/>
+          <w:b w:val="false"/>
+          <w:b w:val="false"/>
+          <w:bCs w:val="false"/>
+        </w:rPr>
+      </w:pPr>
+      <w:r>
+        <w:rPr/>
+      </w:r>
+      <m:oMathPara xmlns:m="http://schemas.openxmlformats.org/officeDocument/2006/math">
+        <m:oMathParaPr>
+          <m:jc m:val="left"/>
+        </m:oMathParaPr>
+        <m:oMath>
+          <m:r>
+            <w:rPr>
+              <w:rFonts w:ascii="Cambria Math" w:hAnsi="Cambria Math"/>
+            </w:rPr>
+            <m:t xml:space="preserve">i</m:t>
+          </m:r>
+          <m:r>
+            <w:rPr>
+              <w:rFonts w:ascii="Cambria Math" w:hAnsi="Cambria Math"/>
+            </w:rPr>
+            <m:t xml:space="preserve">=</m:t>
+          </m:r>
+          <m:f>
+            <m:num>
+              <m:sSub>
+                <m:e>
+                  <m:r>
+                    <w:rPr>
+                      <w:rFonts w:ascii="Cambria Math" w:hAnsi="Cambria Math"/>
+                    </w:rPr>
+                    <m:t xml:space="preserve">v</m:t>
+                  </m:r>
+                </m:e>
+                <m:sub>
+                  <m:r>
+                    <w:rPr>
+                      <w:rFonts w:ascii="Cambria Math" w:hAnsi="Cambria Math"/>
+                    </w:rPr>
+                    <m:t xml:space="preserve">higher</m:t>
+                  </m:r>
+                </m:sub>
+              </m:sSub>
+              <m:r>
+                <w:rPr>
+                  <w:rFonts w:ascii="Cambria Math" w:hAnsi="Cambria Math"/>
+                </w:rPr>
+                <m:t xml:space="preserve">−</m:t>
+              </m:r>
+              <m:sSub>
+                <m:e>
+                  <m:r>
+                    <w:rPr>
+                      <w:rFonts w:ascii="Cambria Math" w:hAnsi="Cambria Math"/>
+                    </w:rPr>
+                    <m:t xml:space="preserve">v</m:t>
+                  </m:r>
+                </m:e>
+                <m:sub>
+                  <m:r>
+                    <w:rPr>
+                      <w:rFonts w:ascii="Cambria Math" w:hAnsi="Cambria Math"/>
+                    </w:rPr>
+                    <m:t xml:space="preserve">lower</m:t>
+                  </m:r>
+                </m:sub>
+              </m:sSub>
+            </m:num>
+            <m:den>
+              <m:r>
+                <w:rPr>
+                  <w:rFonts w:ascii="Cambria Math" w:hAnsi="Cambria Math"/>
+                </w:rPr>
+                <m:t xml:space="preserve">R</m:t>
+              </m:r>
+            </m:den>
+          </m:f>
+        </m:oMath>
+      </m:oMathPara>
+    </w:p>
+    <w:p>
+      <w:pPr>
+        <w:pStyle w:val="Normal"/>
+        <w:bidi w:val="0"/>
+        <w:jc w:val="left"/>
+        <w:rPr>
+          <w:rFonts w:ascii="Liberation Mono" w:hAnsi="Liberation Mono"/>
+          <w:b w:val="false"/>
+          <w:b w:val="false"/>
+          <w:bCs w:val="false"/>
+        </w:rPr>
+      </w:pPr>
+      <w:r>
+        <w:rPr>
+          <w:rFonts w:ascii="Liberation Mono" w:hAnsi="Liberation Mono"/>
+          <w:b w:val="false"/>
+          <w:bCs w:val="false"/>
+        </w:rPr>
+        <w:t>When you perform KCL, you have an equation of currents</w:t>
+      </w:r>
+    </w:p>
+    <w:p>
+      <w:pPr>
+        <w:pStyle w:val="Normal"/>
+        <w:bidi w:val="0"/>
+        <w:jc w:val="left"/>
+        <w:rPr>
+          <w:rFonts w:ascii="Liberation Mono" w:hAnsi="Liberation Mono"/>
+          <w:b w:val="false"/>
+          <w:b w:val="false"/>
+          <w:bCs w:val="false"/>
+        </w:rPr>
+      </w:pPr>
+      <w:r>
+        <w:rPr>
+          <w:rFonts w:ascii="Liberation Mono" w:hAnsi="Liberation Mono"/>
+          <w:b w:val="false"/>
+          <w:bCs w:val="false"/>
+        </w:rPr>
+        <w:t>Use the above equation to form an equation of currents in terms of volts and resistances</w:t>
+      </w:r>
+    </w:p>
+    <w:p>
+      <w:pPr>
+        <w:pStyle w:val="Normal"/>
+        <w:bidi w:val="0"/>
+        <w:jc w:val="left"/>
+        <w:rPr>
+          <w:rFonts w:ascii="Liberation Mono" w:hAnsi="Liberation Mono"/>
+          <w:b w:val="false"/>
+          <w:b w:val="false"/>
+          <w:bCs w:val="false"/>
+        </w:rPr>
+      </w:pPr>
+      <w:r>
+        <w:rPr/>
+      </w:r>
+    </w:p>
+    <w:p>
+      <w:pPr>
+        <w:pStyle w:val="Normal"/>
+        <w:bidi w:val="0"/>
+        <w:jc w:val="left"/>
+        <w:rPr>
+          <w:rFonts w:ascii="Liberation Mono" w:hAnsi="Liberation Mono"/>
+          <w:b w:val="false"/>
+          <w:b w:val="false"/>
+          <w:bCs w:val="false"/>
+        </w:rPr>
+      </w:pPr>
+      <w:r>
+        <w:rPr>
+          <w:rFonts w:ascii="Liberation Mono" w:hAnsi="Liberation Mono"/>
+          <w:b w:val="false"/>
+          <w:bCs w:val="false"/>
+        </w:rPr>
+        <w:t>NODAL ANALYSIS WITH VOLTAGE SOURCES</w:t>
+      </w:r>
+    </w:p>
+    <w:p>
+      <w:pPr>
+        <w:pStyle w:val="Normal"/>
+        <w:bidi w:val="0"/>
+        <w:jc w:val="left"/>
+        <w:rPr>
+          <w:rFonts w:ascii="Liberation Mono" w:hAnsi="Liberation Mono"/>
+          <w:b w:val="false"/>
+          <w:b w:val="false"/>
+          <w:bCs w:val="false"/>
+        </w:rPr>
+      </w:pPr>
+      <w:r>
+        <w:rPr>
+          <w:rFonts w:ascii="Liberation Mono" w:hAnsi="Liberation Mono"/>
+          <w:b w:val="false"/>
+          <w:bCs w:val="false"/>
+        </w:rPr>
+        <w:t>A supernode is formd by enclosing a (dependent or independent) voltage source connected between two nonreference nodes and any elements connected in parallel</w:t>
+      </w:r>
+    </w:p>
+    <w:p>
+      <w:pPr>
+        <w:pStyle w:val="Normal"/>
+        <w:bidi w:val="0"/>
+        <w:jc w:val="left"/>
+        <w:rPr>
+          <w:rFonts w:ascii="Liberation Mono" w:hAnsi="Liberation Mono"/>
+          <w:b w:val="false"/>
+          <w:b w:val="false"/>
+          <w:bCs w:val="false"/>
+        </w:rPr>
+      </w:pPr>
+      <w:r>
+        <w:rPr/>
+      </w:r>
+    </w:p>
+    <w:p>
+      <w:pPr>
+        <w:pStyle w:val="Normal"/>
+        <w:bidi w:val="0"/>
+        <w:jc w:val="left"/>
+        <w:rPr>
+          <w:rFonts w:ascii="Liberation Mono" w:hAnsi="Liberation Mono"/>
+          <w:b w:val="false"/>
+          <w:b w:val="false"/>
+          <w:bCs w:val="false"/>
+        </w:rPr>
+      </w:pPr>
+      <w:r>
+        <w:rPr>
+          <w:rFonts w:ascii="Liberation Mono" w:hAnsi="Liberation Mono"/>
+          <w:b w:val="false"/>
+          <w:bCs w:val="false"/>
+        </w:rPr>
+        <w:t>Note the following about supernodes</w:t>
+      </w:r>
+    </w:p>
+    <w:p>
+      <w:pPr>
+        <w:pStyle w:val="Normal"/>
+        <w:bidi w:val="0"/>
+        <w:jc w:val="left"/>
+        <w:rPr>
+          <w:rFonts w:ascii="Liberation Mono" w:hAnsi="Liberation Mono"/>
+          <w:b w:val="false"/>
+          <w:b w:val="false"/>
+          <w:bCs w:val="false"/>
+        </w:rPr>
+      </w:pPr>
+      <w:r>
+        <w:rPr>
+          <w:rFonts w:ascii="Liberation Mono" w:hAnsi="Liberation Mono"/>
+          <w:b w:val="false"/>
+          <w:bCs w:val="false"/>
+        </w:rPr>
+        <w:t>1. The voltage source inside the supernode provides a constraint equation needed to solve for the node voltages</w:t>
+      </w:r>
+    </w:p>
+    <w:p>
+      <w:pPr>
+        <w:pStyle w:val="Normal"/>
+        <w:bidi w:val="0"/>
+        <w:jc w:val="left"/>
+        <w:rPr>
+          <w:rFonts w:ascii="Liberation Mono" w:hAnsi="Liberation Mono"/>
+          <w:b w:val="false"/>
+          <w:b w:val="false"/>
+          <w:bCs w:val="false"/>
+        </w:rPr>
+      </w:pPr>
+      <w:r>
+        <w:rPr>
+          <w:rFonts w:ascii="Liberation Mono" w:hAnsi="Liberation Mono"/>
+          <w:b w:val="false"/>
+          <w:bCs w:val="false"/>
+        </w:rPr>
+        <w:t>2. A supernode has no voltage of its own</w:t>
+      </w:r>
+    </w:p>
+    <w:p>
+      <w:pPr>
+        <w:pStyle w:val="Normal"/>
+        <w:bidi w:val="0"/>
+        <w:jc w:val="left"/>
+        <w:rPr>
+          <w:rFonts w:ascii="Liberation Mono" w:hAnsi="Liberation Mono"/>
+          <w:b w:val="false"/>
+          <w:b w:val="false"/>
+          <w:bCs w:val="false"/>
+        </w:rPr>
+      </w:pPr>
+      <w:r>
+        <w:rPr/>
+      </w:r>
+    </w:p>
+    <w:p>
+      <w:pPr>
+        <w:pStyle w:val="Normal"/>
+        <w:bidi w:val="0"/>
+        <w:jc w:val="left"/>
+        <w:rPr>
+          <w:rFonts w:ascii="Liberation Mono" w:hAnsi="Liberation Mono"/>
+          <w:b w:val="false"/>
+          <w:b w:val="false"/>
+          <w:bCs w:val="false"/>
+        </w:rPr>
+      </w:pPr>
+      <w:r>
+        <w:rPr>
+          <w:rFonts w:ascii="Liberation Mono" w:hAnsi="Liberation Mono"/>
+          <w:b w:val="false"/>
+          <w:bCs w:val="false"/>
+        </w:rPr>
+        <w:t>MESH ANALYSIS</w:t>
+      </w:r>
+    </w:p>
+    <w:p>
+      <w:pPr>
+        <w:pStyle w:val="Normal"/>
+        <w:bidi w:val="0"/>
+        <w:jc w:val="left"/>
+        <w:rPr>
+          <w:rFonts w:ascii="Liberation Mono" w:hAnsi="Liberation Mono"/>
+          <w:b w:val="false"/>
+          <w:b w:val="false"/>
+          <w:bCs w:val="false"/>
+        </w:rPr>
+      </w:pPr>
+      <w:r>
+        <w:rPr>
+          <w:rFonts w:ascii="Liberation Mono" w:hAnsi="Liberation Mono"/>
+          <w:b w:val="false"/>
+          <w:bCs w:val="false"/>
+        </w:rPr>
+        <w:t>Here, we use mesh currents.</w:t>
+      </w:r>
+    </w:p>
+    <w:p>
+      <w:pPr>
+        <w:pStyle w:val="Normal"/>
+        <w:bidi w:val="0"/>
+        <w:jc w:val="left"/>
+        <w:rPr>
+          <w:rFonts w:ascii="Liberation Mono" w:hAnsi="Liberation Mono"/>
+          <w:b w:val="false"/>
+          <w:b w:val="false"/>
+          <w:bCs w:val="false"/>
+        </w:rPr>
+      </w:pPr>
+      <w:r>
+        <w:rPr>
+          <w:rFonts w:ascii="Liberation Mono" w:hAnsi="Liberation Mono"/>
+          <w:b w:val="false"/>
+          <w:bCs w:val="false"/>
+        </w:rPr>
+        <w:t>Mesh analysis is only for planar circuits.</w:t>
+      </w:r>
+    </w:p>
+    <w:p>
+      <w:pPr>
+        <w:pStyle w:val="Normal"/>
+        <w:bidi w:val="0"/>
+        <w:jc w:val="left"/>
+        <w:rPr>
+          <w:rFonts w:ascii="Liberation Mono" w:hAnsi="Liberation Mono"/>
+          <w:b w:val="false"/>
+          <w:b w:val="false"/>
+          <w:bCs w:val="false"/>
+        </w:rPr>
+      </w:pPr>
+      <w:r>
+        <w:rPr>
+          <w:rFonts w:ascii="Liberation Mono" w:hAnsi="Liberation Mono"/>
+          <w:b w:val="false"/>
+          <w:bCs w:val="false"/>
+        </w:rPr>
+        <w:t>A planar circuit is one that can be drawn on a plane with no branches crossing one another</w:t>
+      </w:r>
+    </w:p>
+    <w:p>
+      <w:pPr>
+        <w:pStyle w:val="Normal"/>
+        <w:bidi w:val="0"/>
+        <w:jc w:val="left"/>
+        <w:rPr>
+          <w:rFonts w:ascii="Liberation Mono" w:hAnsi="Liberation Mono"/>
+          <w:b w:val="false"/>
+          <w:b w:val="false"/>
+          <w:bCs w:val="false"/>
+        </w:rPr>
+      </w:pPr>
+      <w:r>
+        <w:rPr/>
+      </w:r>
+    </w:p>
+    <w:p>
+      <w:pPr>
+        <w:pStyle w:val="Normal"/>
+        <w:bidi w:val="0"/>
+        <w:jc w:val="left"/>
+        <w:rPr>
+          <w:rFonts w:ascii="Liberation Mono" w:hAnsi="Liberation Mono"/>
+          <w:b w:val="false"/>
+          <w:b w:val="false"/>
+          <w:bCs w:val="false"/>
+        </w:rPr>
+      </w:pPr>
+      <w:r>
+        <w:rPr>
+          <w:rFonts w:ascii="Liberation Mono" w:hAnsi="Liberation Mono"/>
+          <w:b w:val="false"/>
+          <w:bCs w:val="false"/>
+        </w:rPr>
+        <w:t>A Mesh is a loop which does not contain any other loops within it. The current through a mesh is known as mesh current.</w:t>
+      </w:r>
+    </w:p>
+    <w:p>
+      <w:pPr>
+        <w:pStyle w:val="Normal"/>
+        <w:bidi w:val="0"/>
+        <w:jc w:val="left"/>
+        <w:rPr>
+          <w:rFonts w:ascii="Liberation Mono" w:hAnsi="Liberation Mono"/>
+          <w:b w:val="false"/>
+          <w:b w:val="false"/>
+          <w:bCs w:val="false"/>
+        </w:rPr>
+      </w:pPr>
+      <w:r>
+        <w:rPr/>
+      </w:r>
+    </w:p>
+    <w:p>
+      <w:pPr>
+        <w:pStyle w:val="Normal"/>
+        <w:bidi w:val="0"/>
+        <w:jc w:val="left"/>
+        <w:rPr>
+          <w:rFonts w:ascii="Liberation Mono" w:hAnsi="Liberation Mono"/>
+          <w:b w:val="false"/>
+          <w:b w:val="false"/>
+          <w:bCs w:val="false"/>
+        </w:rPr>
+      </w:pPr>
+      <w:r>
+        <w:rPr>
+          <w:rFonts w:ascii="Liberation Mono" w:hAnsi="Liberation Mono"/>
+          <w:b w:val="false"/>
+          <w:bCs w:val="false"/>
+        </w:rPr>
+        <w:t>We use KVL is mesh analysis.</w:t>
+      </w:r>
+    </w:p>
+    <w:p>
+      <w:pPr>
+        <w:pStyle w:val="Normal"/>
+        <w:bidi w:val="0"/>
+        <w:jc w:val="left"/>
+        <w:rPr>
+          <w:rFonts w:ascii="Liberation Mono" w:hAnsi="Liberation Mono"/>
+          <w:b w:val="false"/>
+          <w:b w:val="false"/>
+          <w:bCs w:val="false"/>
+        </w:rPr>
+      </w:pPr>
+      <w:r>
+        <w:rPr>
+          <w:rFonts w:ascii="Liberation Mono" w:hAnsi="Liberation Mono"/>
+          <w:b w:val="false"/>
+          <w:bCs w:val="false"/>
+        </w:rPr>
+        <w:t>Steps</w:t>
+      </w:r>
+    </w:p>
+    <w:p>
+      <w:pPr>
+        <w:pStyle w:val="Normal"/>
+        <w:bidi w:val="0"/>
+        <w:jc w:val="left"/>
+        <w:rPr>
+          <w:rFonts w:ascii="Liberation Mono" w:hAnsi="Liberation Mono"/>
+          <w:b w:val="false"/>
+          <w:b w:val="false"/>
+          <w:bCs w:val="false"/>
+        </w:rPr>
+      </w:pPr>
+      <w:r>
+        <w:rPr>
+          <w:rFonts w:ascii="Liberation Mono" w:hAnsi="Liberation Mono"/>
+          <w:b w:val="false"/>
+          <w:bCs w:val="false"/>
+        </w:rPr>
+        <w:t xml:space="preserve">1. Assign mesh currents </w:t>
+      </w:r>
+      <w:r>
+        <w:rPr>
+          <w:rFonts w:ascii="Liberation Mono" w:hAnsi="Liberation Mono"/>
+          <w:b w:val="false"/>
+          <w:bCs w:val="false"/>
+        </w:rPr>
+      </w:r>
+      <m:oMath xmlns:m="http://schemas.openxmlformats.org/officeDocument/2006/math">
+        <m:sSub>
+          <m:e>
+            <m:r>
+              <w:rPr>
+                <w:rFonts w:ascii="Cambria Math" w:hAnsi="Cambria Math"/>
+              </w:rPr>
+              <m:t xml:space="preserve">i</m:t>
+            </m:r>
+          </m:e>
+          <m:sub>
+            <m:r>
+              <w:rPr>
+                <w:rFonts w:ascii="Cambria Math" w:hAnsi="Cambria Math"/>
+              </w:rPr>
+              <m:t xml:space="preserve">1</m:t>
+            </m:r>
+          </m:sub>
+        </m:sSub>
+        <m:r>
+          <w:rPr>
+            <w:rFonts w:ascii="Cambria Math" w:hAnsi="Cambria Math"/>
+          </w:rPr>
+          <m:t xml:space="preserve">,</m:t>
+        </m:r>
+        <m:sSub>
+          <m:e>
+            <m:r>
+              <w:rPr>
+                <w:rFonts w:ascii="Cambria Math" w:hAnsi="Cambria Math"/>
+              </w:rPr>
+              <m:t xml:space="preserve">i</m:t>
+            </m:r>
+          </m:e>
+          <m:sub>
+            <m:r>
+              <w:rPr>
+                <w:rFonts w:ascii="Cambria Math" w:hAnsi="Cambria Math"/>
+              </w:rPr>
+              <m:t xml:space="preserve">2</m:t>
+            </m:r>
+          </m:sub>
+        </m:sSub>
+        <m:r>
+          <w:rPr>
+            <w:rFonts w:ascii="Cambria Math" w:hAnsi="Cambria Math"/>
+          </w:rPr>
+          <m:t xml:space="preserve">,</m:t>
+        </m:r>
+        <m:r>
+          <w:rPr>
+            <w:rFonts w:ascii="Cambria Math" w:hAnsi="Cambria Math"/>
+          </w:rPr>
+          <m:t xml:space="preserve">...</m:t>
+        </m:r>
+        <m:r>
+          <w:rPr>
+            <w:rFonts w:ascii="Cambria Math" w:hAnsi="Cambria Math"/>
+          </w:rPr>
+          <m:t xml:space="preserve">,</m:t>
+        </m:r>
+        <m:sSub>
+          <m:e>
+            <m:r>
+              <w:rPr>
+                <w:rFonts w:ascii="Cambria Math" w:hAnsi="Cambria Math"/>
+              </w:rPr>
+              <m:t xml:space="preserve">i</m:t>
+            </m:r>
+          </m:e>
+          <m:sub>
+            <m:r>
+              <w:rPr>
+                <w:rFonts w:ascii="Cambria Math" w:hAnsi="Cambria Math"/>
+              </w:rPr>
+              <m:t xml:space="preserve">n</m:t>
+            </m:r>
+          </m:sub>
+        </m:sSub>
+      </m:oMath>
+      <w:r>
+        <w:rPr>
+          <w:rFonts w:ascii="Liberation Mono" w:hAnsi="Liberation Mono"/>
+          <w:b w:val="false"/>
+          <w:bCs w:val="false"/>
+        </w:rPr>
+        <w:t>to the n meshes</w:t>
+      </w:r>
+    </w:p>
+    <w:p>
+      <w:pPr>
+        <w:pStyle w:val="Normal"/>
+        <w:bidi w:val="0"/>
+        <w:jc w:val="left"/>
+        <w:rPr>
+          <w:rFonts w:ascii="Liberation Mono" w:hAnsi="Liberation Mono"/>
+          <w:b w:val="false"/>
+          <w:b w:val="false"/>
+          <w:bCs w:val="false"/>
+        </w:rPr>
+      </w:pPr>
+      <w:r>
+        <w:rPr>
+          <w:rFonts w:ascii="Liberation Mono" w:hAnsi="Liberation Mono"/>
+          <w:b w:val="false"/>
+          <w:bCs w:val="false"/>
+        </w:rPr>
+        <w:t>2. Apply KVL to each of the n meshes. Use ohm’s law to express the voltages in terms of the mesh currents.</w:t>
+      </w:r>
+    </w:p>
+    <w:p>
+      <w:pPr>
+        <w:pStyle w:val="Normal"/>
+        <w:bidi w:val="0"/>
+        <w:jc w:val="left"/>
+        <w:rPr>
+          <w:rFonts w:ascii="Liberation Mono" w:hAnsi="Liberation Mono"/>
+          <w:b w:val="false"/>
+          <w:b w:val="false"/>
+          <w:bCs w:val="false"/>
+        </w:rPr>
+      </w:pPr>
+      <w:r>
+        <w:rPr>
+          <w:rFonts w:ascii="Liberation Mono" w:hAnsi="Liberation Mono"/>
+          <w:b w:val="false"/>
+          <w:bCs w:val="false"/>
+        </w:rPr>
+        <w:t>3. Solving the resulting n simultaneousl equations to get the mesh currents</w:t>
+      </w:r>
+    </w:p>
+    <w:p>
+      <w:pPr>
+        <w:pStyle w:val="Normal"/>
+        <w:bidi w:val="0"/>
+        <w:jc w:val="left"/>
+        <w:rPr>
+          <w:rFonts w:ascii="Liberation Mono" w:hAnsi="Liberation Mono"/>
+          <w:b w:val="false"/>
+          <w:b w:val="false"/>
+          <w:bCs w:val="false"/>
+        </w:rPr>
+      </w:pPr>
+      <w:r>
+        <w:rPr/>
+      </w:r>
+    </w:p>
+    <w:p>
+      <w:pPr>
+        <w:pStyle w:val="Normal"/>
+        <w:bidi w:val="0"/>
+        <w:jc w:val="left"/>
+        <w:rPr>
+          <w:rFonts w:ascii="Liberation Mono" w:hAnsi="Liberation Mono"/>
+          <w:b w:val="false"/>
+          <w:b w:val="false"/>
+          <w:bCs w:val="false"/>
+        </w:rPr>
+      </w:pPr>
+      <w:r>
+        <w:rPr>
+          <w:rFonts w:ascii="Liberation Mono" w:hAnsi="Liberation Mono"/>
+          <w:b w:val="false"/>
+          <w:bCs w:val="false"/>
+        </w:rPr>
+        <w:t>MESH ANALYSIS WITH CURRENT SOURCES</w:t>
+      </w:r>
+    </w:p>
+    <w:p>
+      <w:pPr>
+        <w:pStyle w:val="Normal"/>
+        <w:bidi w:val="0"/>
+        <w:jc w:val="left"/>
+        <w:rPr>
+          <w:rFonts w:ascii="Liberation Mono" w:hAnsi="Liberation Mono"/>
+          <w:b w:val="false"/>
+          <w:b w:val="false"/>
+          <w:bCs w:val="false"/>
+        </w:rPr>
+      </w:pPr>
+      <w:r>
+        <w:rPr>
+          <w:rFonts w:ascii="Liberation Mono" w:hAnsi="Liberation Mono"/>
+          <w:b w:val="false"/>
+          <w:bCs w:val="false"/>
+        </w:rPr>
+        <w:t>1. When a curr</w:t>
+      </w:r>
+    </w:p>
+    <w:p>
+      <w:pPr>
+        <w:pStyle w:val="Normal"/>
+        <w:bidi w:val="0"/>
+        <w:jc w:val="left"/>
+        <w:rPr>
+          <w:rFonts w:ascii="Liberation Mono" w:hAnsi="Liberation Mono"/>
+          <w:b w:val="false"/>
+          <w:b w:val="false"/>
+          <w:bCs w:val="false"/>
+        </w:rPr>
+      </w:pPr>
+      <w:r>
+        <w:rPr/>
+      </w:r>
+    </w:p>
+    <w:p>
+      <w:pPr>
+        <w:pStyle w:val="Normal"/>
+        <w:bidi w:val="0"/>
+        <w:jc w:val="left"/>
+        <w:rPr>
+          <w:rFonts w:ascii="Liberation Mono" w:hAnsi="Liberation Mono"/>
+          <w:b w:val="false"/>
+          <w:b w:val="false"/>
+          <w:bCs w:val="false"/>
+        </w:rPr>
+      </w:pPr>
+      <w:r>
+        <w:rPr>
+          <w:rFonts w:ascii="Liberation Mono" w:hAnsi="Liberation Mono"/>
+          <w:b w:val="false"/>
+          <w:bCs w:val="false"/>
+        </w:rPr>
+        <w:t>THEVENIN THEOREM</w:t>
+      </w:r>
+    </w:p>
+    <w:p>
+      <w:pPr>
+        <w:pStyle w:val="Normal"/>
+        <w:bidi w:val="0"/>
+        <w:jc w:val="left"/>
+        <w:rPr>
+          <w:rFonts w:ascii="Liberation Mono" w:hAnsi="Liberation Mono"/>
+          <w:b w:val="false"/>
+          <w:b w:val="false"/>
+          <w:bCs w:val="false"/>
+        </w:rPr>
+      </w:pPr>
+      <w:r>
+        <w:rPr>
+          <w:rFonts w:ascii="Liberation Mono" w:hAnsi="Liberation Mono"/>
+          <w:b w:val="false"/>
+          <w:bCs w:val="false"/>
+        </w:rPr>
+        <w:t xml:space="preserve">We want to determine the current I_L from through the resistor R_L. First we need to </w:t>
+      </w:r>
+      <w:r>
+        <w:rPr>
+          <w:rFonts w:ascii="Liberation Mono" w:hAnsi="Liberation Mono"/>
+          <w:b w:val="false"/>
+          <w:bCs w:val="false"/>
+        </w:rPr>
+        <w:t>calculate the thevenin resistance and thevenin voltage.</w:t>
+      </w:r>
+    </w:p>
+    <w:p>
+      <w:pPr>
+        <w:pStyle w:val="Normal"/>
+        <w:bidi w:val="0"/>
+        <w:jc w:val="left"/>
+        <w:rPr>
+          <w:rFonts w:ascii="Liberation Mono" w:hAnsi="Liberation Mono"/>
+          <w:b w:val="false"/>
+          <w:b w:val="false"/>
+          <w:bCs w:val="false"/>
+        </w:rPr>
+      </w:pPr>
+      <w:r>
+        <w:rPr/>
+      </w:r>
+    </w:p>
+    <w:p>
+      <w:pPr>
+        <w:pStyle w:val="Normal"/>
+        <w:bidi w:val="0"/>
+        <w:jc w:val="left"/>
+        <w:rPr>
+          <w:rFonts w:ascii="Liberation Mono" w:hAnsi="Liberation Mono"/>
+          <w:b w:val="false"/>
+          <w:b w:val="false"/>
+          <w:bCs w:val="false"/>
+        </w:rPr>
+      </w:pPr>
+      <w:r>
+        <w:rPr>
+          <w:rFonts w:ascii="Liberation Mono" w:hAnsi="Liberation Mono"/>
+          <w:b w:val="false"/>
+          <w:bCs w:val="false"/>
+        </w:rPr>
+        <w:t>T</w:t>
+      </w:r>
+      <w:r>
+        <w:rPr>
+          <w:rFonts w:ascii="Liberation Mono" w:hAnsi="Liberation Mono"/>
+          <w:b w:val="false"/>
+          <w:bCs w:val="false"/>
+        </w:rPr>
+        <w:t>o find the thevenin resistance...</w:t>
+      </w:r>
+    </w:p>
+    <w:p>
+      <w:pPr>
+        <w:pStyle w:val="Normal"/>
+        <w:bidi w:val="0"/>
+        <w:jc w:val="left"/>
+        <w:rPr>
+          <w:rFonts w:ascii="Liberation Mono" w:hAnsi="Liberation Mono"/>
+          <w:b w:val="false"/>
+          <w:b w:val="false"/>
+          <w:bCs w:val="false"/>
+        </w:rPr>
+      </w:pPr>
+      <w:r>
+        <w:rPr>
+          <w:rFonts w:ascii="Liberation Mono" w:hAnsi="Liberation Mono"/>
+          <w:b w:val="false"/>
+          <w:bCs w:val="false"/>
+        </w:rPr>
+        <w:t>Replace the independent voltage source with a short circuit.</w:t>
+      </w:r>
+    </w:p>
+    <w:p>
+      <w:pPr>
+        <w:pStyle w:val="Normal"/>
+        <w:bidi w:val="0"/>
+        <w:jc w:val="left"/>
+        <w:rPr>
+          <w:rFonts w:ascii="Liberation Mono" w:hAnsi="Liberation Mono"/>
+          <w:b w:val="false"/>
+          <w:b w:val="false"/>
+          <w:bCs w:val="false"/>
+        </w:rPr>
+      </w:pPr>
+      <w:r>
+        <w:rPr>
+          <w:rFonts w:ascii="Liberation Mono" w:hAnsi="Liberation Mono"/>
+          <w:b w:val="false"/>
+          <w:bCs w:val="false"/>
+        </w:rPr>
+        <w:t>Replace the independent current source with an open circuit.</w:t>
+      </w:r>
+    </w:p>
+    <w:p>
+      <w:pPr>
+        <w:pStyle w:val="Normal"/>
+        <w:bidi w:val="0"/>
+        <w:jc w:val="left"/>
+        <w:rPr>
+          <w:rFonts w:ascii="Liberation Mono" w:hAnsi="Liberation Mono"/>
+          <w:b w:val="false"/>
+          <w:b w:val="false"/>
+          <w:bCs w:val="false"/>
+        </w:rPr>
+      </w:pPr>
+      <w:r>
+        <w:rPr/>
+      </w:r>
+    </w:p>
+    <w:p>
+      <w:pPr>
+        <w:pStyle w:val="Normal"/>
+        <w:bidi w:val="0"/>
+        <w:jc w:val="left"/>
+        <w:rPr>
+          <w:rFonts w:ascii="Liberation Mono" w:hAnsi="Liberation Mono"/>
+          <w:b w:val="false"/>
+          <w:b w:val="false"/>
+          <w:bCs w:val="false"/>
+        </w:rPr>
+      </w:pPr>
+      <w:r>
+        <w:rPr>
+          <w:rFonts w:ascii="Liberation Mono" w:hAnsi="Liberation Mono"/>
+          <w:b w:val="false"/>
+          <w:bCs w:val="false"/>
+        </w:rPr>
+        <w:t>To find the thevenin voltage,</w:t>
+      </w:r>
+    </w:p>
+    <w:p>
+      <w:pPr>
+        <w:pStyle w:val="Normal"/>
+        <w:bidi w:val="0"/>
+        <w:jc w:val="left"/>
+        <w:rPr>
+          <w:rFonts w:ascii="Liberation Mono" w:hAnsi="Liberation Mono"/>
+          <w:b w:val="false"/>
+          <w:b w:val="false"/>
+          <w:bCs w:val="false"/>
+        </w:rPr>
+      </w:pPr>
+      <w:r>
+        <w:rPr>
+          <w:rFonts w:ascii="Liberation Mono" w:hAnsi="Liberation Mono"/>
+          <w:b w:val="false"/>
+          <w:bCs w:val="false"/>
+        </w:rPr>
+        <w:t>You keep the circuit as it is and then remove the load resistance R_L</w:t>
+      </w:r>
+    </w:p>
+    <w:p>
+      <w:pPr>
+        <w:pStyle w:val="Normal"/>
+        <w:bidi w:val="0"/>
+        <w:jc w:val="left"/>
+        <w:rPr>
+          <w:rFonts w:ascii="Liberation Mono" w:hAnsi="Liberation Mono"/>
+          <w:b w:val="false"/>
+          <w:b w:val="false"/>
+          <w:bCs w:val="false"/>
+        </w:rPr>
+      </w:pPr>
+      <w:r>
+        <w:rPr/>
+      </w:r>
+    </w:p>
+    <w:p>
+      <w:pPr>
+        <w:pStyle w:val="Normal"/>
+        <w:bidi w:val="0"/>
+        <w:jc w:val="left"/>
+        <w:rPr>
+          <w:rFonts w:ascii="Liberation Mono" w:hAnsi="Liberation Mono"/>
+          <w:b w:val="false"/>
+          <w:b w:val="false"/>
+          <w:bCs w:val="false"/>
+        </w:rPr>
+      </w:pPr>
+      <w:r>
+        <w:rPr>
+          <w:rFonts w:ascii="Liberation Mono" w:hAnsi="Liberation Mono"/>
+          <w:b w:val="false"/>
+          <w:bCs w:val="false"/>
+        </w:rPr>
+        <w:t>SUPERPOSITION THEOREM</w:t>
+      </w:r>
+    </w:p>
+    <w:p>
+      <w:pPr>
+        <w:pStyle w:val="Normal"/>
+        <w:bidi w:val="0"/>
+        <w:jc w:val="left"/>
+        <w:rPr>
+          <w:rFonts w:ascii="Liberation Mono" w:hAnsi="Liberation Mono"/>
+          <w:b w:val="false"/>
+          <w:b w:val="false"/>
+          <w:bCs w:val="false"/>
+        </w:rPr>
+      </w:pPr>
+      <w:r>
+        <w:rPr>
+          <w:rFonts w:ascii="Liberation Mono" w:hAnsi="Liberation Mono"/>
+          <w:b w:val="false"/>
+          <w:bCs w:val="false"/>
+        </w:rPr>
+        <w:t>This principlr states that the voltage across (or current through) an element in a linear ciruit is the alg</w:t>
       </w:r>
     </w:p>
     <w:sectPr>
@@ -7778,9 +8859,426 @@
       <w:pgNumType w:fmt="decimal"/>
       <w:formProt w:val="false"/>
       <w:textDirection w:val="lrTb"/>
+      <w:docGrid w:type="default" w:linePitch="600" w:charSpace="32768"/>
     </w:sectPr>
   </w:body>
 </w:document>
+</file>
+
+<file path=word/numbering.xml><?xml version="1.0" encoding="utf-8"?>
+<w:numbering xmlns:w="http://schemas.openxmlformats.org/wordprocessingml/2006/main" xmlns:o="urn:schemas-microsoft-com:office:office" xmlns:r="http://schemas.openxmlformats.org/officeDocument/2006/relationships" xmlns:v="urn:schemas-microsoft-com:vml" xmlns:mc="http://schemas.openxmlformats.org/markup-compatibility/2006" xmlns:w14="http://schemas.microsoft.com/office/word/2010/wordml" mc:Ignorable="w14">
+  <w:abstractNum w:abstractNumId="1">
+    <w:lvl w:ilvl="0">
+      <w:start w:val="1"/>
+      <w:numFmt w:val="bullet"/>
+      <w:lvlText w:val=""/>
+      <w:lvlJc w:val="left"/>
+      <w:pPr>
+        <w:tabs>
+          <w:tab w:val="num" w:pos="0"/>
+        </w:tabs>
+        <w:ind w:left="1440" w:hanging="360"/>
+      </w:pPr>
+      <w:rPr>
+        <w:rFonts w:ascii="Wingdings" w:hAnsi="Wingdings" w:cs="Wingdings" w:hint="default"/>
+        <w:u w:val="none"/>
+      </w:rPr>
+    </w:lvl>
+    <w:lvl w:ilvl="1">
+      <w:start w:val="1"/>
+      <w:numFmt w:val="bullet"/>
+      <w:lvlText w:val=""/>
+      <w:lvlJc w:val="left"/>
+      <w:pPr>
+        <w:tabs>
+          <w:tab w:val="num" w:pos="0"/>
+        </w:tabs>
+        <w:ind w:left="2160" w:hanging="360"/>
+      </w:pPr>
+      <w:rPr>
+        <w:rFonts w:ascii="Wingdings 2" w:hAnsi="Wingdings 2" w:cs="Wingdings 2" w:hint="default"/>
+        <w:u w:val="none"/>
+      </w:rPr>
+    </w:lvl>
+    <w:lvl w:ilvl="2">
+      <w:start w:val="1"/>
+      <w:numFmt w:val="bullet"/>
+      <w:lvlText w:val="■"/>
+      <w:lvlJc w:val="left"/>
+      <w:pPr>
+        <w:tabs>
+          <w:tab w:val="num" w:pos="0"/>
+        </w:tabs>
+        <w:ind w:left="2880" w:hanging="360"/>
+      </w:pPr>
+      <w:rPr>
+        <w:rFonts w:ascii="OpenSymbol" w:hAnsi="OpenSymbol" w:cs="OpenSymbol" w:hint="default"/>
+        <w:u w:val="none"/>
+      </w:rPr>
+    </w:lvl>
+    <w:lvl w:ilvl="3">
+      <w:start w:val="1"/>
+      <w:numFmt w:val="bullet"/>
+      <w:lvlText w:val=""/>
+      <w:lvlJc w:val="left"/>
+      <w:pPr>
+        <w:tabs>
+          <w:tab w:val="num" w:pos="0"/>
+        </w:tabs>
+        <w:ind w:left="3600" w:hanging="360"/>
+      </w:pPr>
+      <w:rPr>
+        <w:rFonts w:ascii="Wingdings" w:hAnsi="Wingdings" w:cs="Wingdings" w:hint="default"/>
+        <w:u w:val="none"/>
+      </w:rPr>
+    </w:lvl>
+    <w:lvl w:ilvl="4">
+      <w:start w:val="1"/>
+      <w:numFmt w:val="bullet"/>
+      <w:lvlText w:val=""/>
+      <w:lvlJc w:val="left"/>
+      <w:pPr>
+        <w:tabs>
+          <w:tab w:val="num" w:pos="0"/>
+        </w:tabs>
+        <w:ind w:left="4320" w:hanging="360"/>
+      </w:pPr>
+      <w:rPr>
+        <w:rFonts w:ascii="Wingdings 2" w:hAnsi="Wingdings 2" w:cs="Wingdings 2" w:hint="default"/>
+        <w:u w:val="none"/>
+      </w:rPr>
+    </w:lvl>
+    <w:lvl w:ilvl="5">
+      <w:start w:val="1"/>
+      <w:numFmt w:val="bullet"/>
+      <w:lvlText w:val="■"/>
+      <w:lvlJc w:val="left"/>
+      <w:pPr>
+        <w:tabs>
+          <w:tab w:val="num" w:pos="0"/>
+        </w:tabs>
+        <w:ind w:left="5040" w:hanging="360"/>
+      </w:pPr>
+      <w:rPr>
+        <w:rFonts w:ascii="OpenSymbol" w:hAnsi="OpenSymbol" w:cs="OpenSymbol" w:hint="default"/>
+        <w:u w:val="none"/>
+      </w:rPr>
+    </w:lvl>
+    <w:lvl w:ilvl="6">
+      <w:start w:val="1"/>
+      <w:numFmt w:val="bullet"/>
+      <w:lvlText w:val=""/>
+      <w:lvlJc w:val="left"/>
+      <w:pPr>
+        <w:tabs>
+          <w:tab w:val="num" w:pos="0"/>
+        </w:tabs>
+        <w:ind w:left="5760" w:hanging="360"/>
+      </w:pPr>
+      <w:rPr>
+        <w:rFonts w:ascii="Wingdings" w:hAnsi="Wingdings" w:cs="Wingdings" w:hint="default"/>
+        <w:u w:val="none"/>
+      </w:rPr>
+    </w:lvl>
+    <w:lvl w:ilvl="7">
+      <w:start w:val="1"/>
+      <w:numFmt w:val="bullet"/>
+      <w:lvlText w:val=""/>
+      <w:lvlJc w:val="left"/>
+      <w:pPr>
+        <w:tabs>
+          <w:tab w:val="num" w:pos="0"/>
+        </w:tabs>
+        <w:ind w:left="6480" w:hanging="360"/>
+      </w:pPr>
+      <w:rPr>
+        <w:rFonts w:ascii="Wingdings 2" w:hAnsi="Wingdings 2" w:cs="Wingdings 2" w:hint="default"/>
+        <w:u w:val="none"/>
+      </w:rPr>
+    </w:lvl>
+    <w:lvl w:ilvl="8">
+      <w:start w:val="1"/>
+      <w:numFmt w:val="bullet"/>
+      <w:lvlText w:val="■"/>
+      <w:lvlJc w:val="left"/>
+      <w:pPr>
+        <w:tabs>
+          <w:tab w:val="num" w:pos="0"/>
+        </w:tabs>
+        <w:ind w:left="7200" w:hanging="360"/>
+      </w:pPr>
+      <w:rPr>
+        <w:rFonts w:ascii="OpenSymbol" w:hAnsi="OpenSymbol" w:cs="OpenSymbol" w:hint="default"/>
+        <w:u w:val="none"/>
+      </w:rPr>
+    </w:lvl>
+  </w:abstractNum>
+  <w:abstractNum w:abstractNumId="2">
+    <w:lvl w:ilvl="0">
+      <w:start w:val="1"/>
+      <w:numFmt w:val="decimal"/>
+      <w:lvlText w:val="%1."/>
+      <w:lvlJc w:val="left"/>
+      <w:pPr>
+        <w:tabs>
+          <w:tab w:val="num" w:pos="0"/>
+        </w:tabs>
+        <w:ind w:left="720" w:hanging="360"/>
+      </w:pPr>
+      <w:rPr>
+        <w:u w:val="none"/>
+      </w:rPr>
+    </w:lvl>
+    <w:lvl w:ilvl="1">
+      <w:start w:val="1"/>
+      <w:numFmt w:val="lowerLetter"/>
+      <w:lvlText w:val="%2."/>
+      <w:lvlJc w:val="left"/>
+      <w:pPr>
+        <w:tabs>
+          <w:tab w:val="num" w:pos="0"/>
+        </w:tabs>
+        <w:ind w:left="1440" w:hanging="360"/>
+      </w:pPr>
+      <w:rPr>
+        <w:u w:val="none"/>
+      </w:rPr>
+    </w:lvl>
+    <w:lvl w:ilvl="2">
+      <w:start w:val="1"/>
+      <w:numFmt w:val="lowerRoman"/>
+      <w:lvlText w:val="%3."/>
+      <w:lvlJc w:val="right"/>
+      <w:pPr>
+        <w:tabs>
+          <w:tab w:val="num" w:pos="0"/>
+        </w:tabs>
+        <w:ind w:left="2160" w:hanging="360"/>
+      </w:pPr>
+      <w:rPr>
+        <w:u w:val="none"/>
+      </w:rPr>
+    </w:lvl>
+    <w:lvl w:ilvl="3">
+      <w:start w:val="1"/>
+      <w:numFmt w:val="decimal"/>
+      <w:lvlText w:val="%4."/>
+      <w:lvlJc w:val="left"/>
+      <w:pPr>
+        <w:tabs>
+          <w:tab w:val="num" w:pos="0"/>
+        </w:tabs>
+        <w:ind w:left="2880" w:hanging="360"/>
+      </w:pPr>
+      <w:rPr>
+        <w:u w:val="none"/>
+      </w:rPr>
+    </w:lvl>
+    <w:lvl w:ilvl="4">
+      <w:start w:val="1"/>
+      <w:numFmt w:val="lowerLetter"/>
+      <w:lvlText w:val="%5."/>
+      <w:lvlJc w:val="left"/>
+      <w:pPr>
+        <w:tabs>
+          <w:tab w:val="num" w:pos="0"/>
+        </w:tabs>
+        <w:ind w:left="3600" w:hanging="360"/>
+      </w:pPr>
+      <w:rPr>
+        <w:u w:val="none"/>
+      </w:rPr>
+    </w:lvl>
+    <w:lvl w:ilvl="5">
+      <w:start w:val="1"/>
+      <w:numFmt w:val="lowerRoman"/>
+      <w:lvlText w:val="%6."/>
+      <w:lvlJc w:val="right"/>
+      <w:pPr>
+        <w:tabs>
+          <w:tab w:val="num" w:pos="0"/>
+        </w:tabs>
+        <w:ind w:left="4320" w:hanging="360"/>
+      </w:pPr>
+      <w:rPr>
+        <w:u w:val="none"/>
+      </w:rPr>
+    </w:lvl>
+    <w:lvl w:ilvl="6">
+      <w:start w:val="1"/>
+      <w:numFmt w:val="decimal"/>
+      <w:lvlText w:val="%7."/>
+      <w:lvlJc w:val="left"/>
+      <w:pPr>
+        <w:tabs>
+          <w:tab w:val="num" w:pos="0"/>
+        </w:tabs>
+        <w:ind w:left="5040" w:hanging="360"/>
+      </w:pPr>
+      <w:rPr>
+        <w:u w:val="none"/>
+      </w:rPr>
+    </w:lvl>
+    <w:lvl w:ilvl="7">
+      <w:start w:val="1"/>
+      <w:numFmt w:val="lowerLetter"/>
+      <w:lvlText w:val="%8."/>
+      <w:lvlJc w:val="left"/>
+      <w:pPr>
+        <w:tabs>
+          <w:tab w:val="num" w:pos="0"/>
+        </w:tabs>
+        <w:ind w:left="5760" w:hanging="360"/>
+      </w:pPr>
+      <w:rPr>
+        <w:u w:val="none"/>
+      </w:rPr>
+    </w:lvl>
+    <w:lvl w:ilvl="8">
+      <w:start w:val="1"/>
+      <w:numFmt w:val="lowerRoman"/>
+      <w:lvlText w:val="%9."/>
+      <w:lvlJc w:val="right"/>
+      <w:pPr>
+        <w:tabs>
+          <w:tab w:val="num" w:pos="0"/>
+        </w:tabs>
+        <w:ind w:left="6480" w:hanging="360"/>
+      </w:pPr>
+      <w:rPr>
+        <w:u w:val="none"/>
+      </w:rPr>
+    </w:lvl>
+  </w:abstractNum>
+  <w:abstractNum w:abstractNumId="3">
+    <w:lvl w:ilvl="0">
+      <w:start w:val="1"/>
+      <w:numFmt w:val="none"/>
+      <w:suff w:val="nothing"/>
+      <w:lvlText w:val=""/>
+      <w:lvlJc w:val="left"/>
+      <w:pPr>
+        <w:tabs>
+          <w:tab w:val="num" w:pos="0"/>
+        </w:tabs>
+        <w:ind w:left="0" w:hanging="0"/>
+      </w:pPr>
+    </w:lvl>
+    <w:lvl w:ilvl="1">
+      <w:start w:val="1"/>
+      <w:numFmt w:val="none"/>
+      <w:suff w:val="nothing"/>
+      <w:lvlText w:val=""/>
+      <w:lvlJc w:val="left"/>
+      <w:pPr>
+        <w:tabs>
+          <w:tab w:val="num" w:pos="0"/>
+        </w:tabs>
+        <w:ind w:left="0" w:hanging="0"/>
+      </w:pPr>
+    </w:lvl>
+    <w:lvl w:ilvl="2">
+      <w:start w:val="1"/>
+      <w:numFmt w:val="none"/>
+      <w:suff w:val="nothing"/>
+      <w:lvlText w:val=""/>
+      <w:lvlJc w:val="left"/>
+      <w:pPr>
+        <w:tabs>
+          <w:tab w:val="num" w:pos="0"/>
+        </w:tabs>
+        <w:ind w:left="0" w:hanging="0"/>
+      </w:pPr>
+    </w:lvl>
+    <w:lvl w:ilvl="3">
+      <w:start w:val="1"/>
+      <w:numFmt w:val="none"/>
+      <w:suff w:val="nothing"/>
+      <w:lvlText w:val=""/>
+      <w:lvlJc w:val="left"/>
+      <w:pPr>
+        <w:tabs>
+          <w:tab w:val="num" w:pos="0"/>
+        </w:tabs>
+        <w:ind w:left="0" w:hanging="0"/>
+      </w:pPr>
+    </w:lvl>
+    <w:lvl w:ilvl="4">
+      <w:start w:val="1"/>
+      <w:numFmt w:val="none"/>
+      <w:suff w:val="nothing"/>
+      <w:lvlText w:val=""/>
+      <w:lvlJc w:val="left"/>
+      <w:pPr>
+        <w:tabs>
+          <w:tab w:val="num" w:pos="0"/>
+        </w:tabs>
+        <w:ind w:left="0" w:hanging="0"/>
+      </w:pPr>
+    </w:lvl>
+    <w:lvl w:ilvl="5">
+      <w:start w:val="1"/>
+      <w:numFmt w:val="none"/>
+      <w:suff w:val="nothing"/>
+      <w:lvlText w:val=""/>
+      <w:lvlJc w:val="left"/>
+      <w:pPr>
+        <w:tabs>
+          <w:tab w:val="num" w:pos="0"/>
+        </w:tabs>
+        <w:ind w:left="0" w:hanging="0"/>
+      </w:pPr>
+    </w:lvl>
+    <w:lvl w:ilvl="6">
+      <w:start w:val="1"/>
+      <w:numFmt w:val="none"/>
+      <w:suff w:val="nothing"/>
+      <w:lvlText w:val=""/>
+      <w:lvlJc w:val="left"/>
+      <w:pPr>
+        <w:tabs>
+          <w:tab w:val="num" w:pos="0"/>
+        </w:tabs>
+        <w:ind w:left="0" w:hanging="0"/>
+      </w:pPr>
+    </w:lvl>
+    <w:lvl w:ilvl="7">
+      <w:start w:val="1"/>
+      <w:numFmt w:val="none"/>
+      <w:suff w:val="nothing"/>
+      <w:lvlText w:val=""/>
+      <w:lvlJc w:val="left"/>
+      <w:pPr>
+        <w:tabs>
+          <w:tab w:val="num" w:pos="0"/>
+        </w:tabs>
+        <w:ind w:left="0" w:hanging="0"/>
+      </w:pPr>
+    </w:lvl>
+    <w:lvl w:ilvl="8">
+      <w:start w:val="1"/>
+      <w:numFmt w:val="none"/>
+      <w:suff w:val="nothing"/>
+      <w:lvlText w:val=""/>
+      <w:lvlJc w:val="left"/>
+      <w:pPr>
+        <w:tabs>
+          <w:tab w:val="num" w:pos="0"/>
+        </w:tabs>
+        <w:ind w:left="0" w:hanging="0"/>
+      </w:pPr>
+    </w:lvl>
+  </w:abstractNum>
+  <w:num w:numId="1">
+    <w:abstractNumId w:val="1"/>
+  </w:num>
+  <w:num w:numId="2">
+    <w:abstractNumId w:val="2"/>
+  </w:num>
+  <w:num w:numId="3">
+    <w:abstractNumId w:val="3"/>
+  </w:num>
+</w:numbering>
 </file>
 
 <file path=word/styles.xml><?xml version="1.0" encoding="utf-8"?>
@@ -7797,7 +9295,6 @@
     </w:rPrDefault>
     <w:pPrDefault>
       <w:pPr>
-        <w:widowControl/>
         <w:suppressAutoHyphens w:val="true"/>
       </w:pPr>
     </w:pPrDefault>
@@ -7807,7 +9304,11 @@
     <w:qFormat/>
     <w:pPr>
       <w:widowControl/>
+      <w:suppressAutoHyphens w:val="true"/>
+      <w:overflowPunct w:val="false"/>
       <w:bidi w:val="0"/>
+      <w:spacing w:before="0" w:after="0"/>
+      <w:jc w:val="left"/>
     </w:pPr>
     <w:rPr>
       <w:rFonts w:ascii="Liberation Serif" w:hAnsi="Liberation Serif" w:eastAsia="Noto Serif CJK SC" w:cs="Lohit Devanagari"/>
@@ -7876,5 +9377,24 @@
       <w:rFonts w:cs="Lohit Devanagari"/>
     </w:rPr>
   </w:style>
+  <w:style w:type="paragraph" w:styleId="LOnormal">
+    <w:name w:val="LO-normal"/>
+    <w:qFormat/>
+    <w:pPr>
+      <w:widowControl/>
+      <w:suppressAutoHyphens w:val="true"/>
+      <w:bidi w:val="0"/>
+      <w:spacing w:lineRule="auto" w:line="276" w:before="0" w:after="0"/>
+      <w:jc w:val="left"/>
+    </w:pPr>
+    <w:rPr>
+      <w:rFonts w:ascii="Liberation Serif" w:hAnsi="Liberation Serif" w:eastAsia="Noto Serif CJK SC" w:cs="Lohit Devanagari"/>
+      <w:color w:val="auto"/>
+      <w:kern w:val="2"/>
+      <w:sz w:val="24"/>
+      <w:szCs w:val="24"/>
+      <w:lang w:val="en-GB" w:eastAsia="zh-CN" w:bidi="hi-IN"/>
+    </w:rPr>
+  </w:style>
 </w:styles>
 </file>
</xml_diff>